<commit_message>
scipt screation DATA base + insert + ajout rapport de stage
</commit_message>
<xml_diff>
--- a/RapportNam/Rapport_Nam.docx
+++ b/RapportNam/Rapport_Nam.docx
@@ -697,7 +697,7 @@
           <w:sz w:val="40"/>
           <w:szCs w:val="40"/>
         </w:rPr>
-        <w:t xml:space="preserve"> l’acquisition de cas de correction</w:t>
+        <w:t xml:space="preserve"> </w:t>
       </w:r>
       <w:r>
         <w:rPr>
@@ -705,7 +705,7 @@
           <w:sz w:val="40"/>
           <w:szCs w:val="40"/>
         </w:rPr>
-        <w:t xml:space="preserve"> </w:t>
+        <w:t xml:space="preserve">un </w:t>
       </w:r>
       <w:r>
         <w:rPr>
@@ -713,7 +713,39 @@
           <w:sz w:val="40"/>
           <w:szCs w:val="40"/>
         </w:rPr>
+        <w:t>système</w:t>
+      </w:r>
+      <w:r>
+        <w:rPr>
+          <w:b/>
+          <w:sz w:val="40"/>
+          <w:szCs w:val="40"/>
+        </w:rPr>
+        <w:t xml:space="preserve"> de correction</w:t>
+      </w:r>
+      <w:r>
+        <w:rPr>
+          <w:b/>
+          <w:sz w:val="40"/>
+          <w:szCs w:val="40"/>
+        </w:rPr>
+        <w:t xml:space="preserve"> </w:t>
+      </w:r>
+      <w:r>
+        <w:rPr>
+          <w:b/>
+          <w:sz w:val="40"/>
+          <w:szCs w:val="40"/>
+        </w:rPr>
         <w:t>de phrases en français</w:t>
+      </w:r>
+      <w:r>
+        <w:rPr>
+          <w:b/>
+          <w:sz w:val="40"/>
+          <w:szCs w:val="40"/>
+        </w:rPr>
+        <w:t xml:space="preserve"> à partir de cas</w:t>
       </w:r>
     </w:p>
     <w:p>
@@ -743,7 +775,17 @@
           <w:sz w:val="24"/>
           <w:szCs w:val="24"/>
         </w:rPr>
-        <w:t>Du 9 Avril au 6 Juin 2018</w:t>
+        <w:t>Du 9 avril au 6 j</w:t>
+      </w:r>
+      <w:bookmarkStart w:id="0" w:name="_GoBack"/>
+      <w:bookmarkEnd w:id="0"/>
+      <w:r>
+        <w:rPr>
+          <w:b/>
+          <w:sz w:val="24"/>
+          <w:szCs w:val="24"/>
+        </w:rPr>
+        <w:t>uin 2018</w:t>
       </w:r>
     </w:p>
     <w:p>
@@ -955,7 +997,13 @@
         <w:t>s</w:t>
       </w:r>
       <w:r>
-        <w:t>, il existe plusieurs sites qui corrigent des fautes</w:t>
+        <w:t xml:space="preserve">, il existe </w:t>
+      </w:r>
+      <w:r>
+        <w:t>plusieurs systèmes</w:t>
+      </w:r>
+      <w:r>
+        <w:t xml:space="preserve"> qui corrigent des fautes</w:t>
       </w:r>
       <w:r>
         <w:t xml:space="preserve"> d’</w:t>
@@ -964,7 +1012,13 @@
         <w:t>orthographe</w:t>
       </w:r>
       <w:r>
-        <w:t>. Mais que se passera-t-il si on rentrait</w:t>
+        <w:t xml:space="preserve"> ou grammaire automatique</w:t>
+      </w:r>
+      <w:r>
+        <w:t>. Mais que se passe</w:t>
+      </w:r>
+      <w:r>
+        <w:t>-t-il si on rentrait</w:t>
       </w:r>
       <w:r>
         <w:t xml:space="preserve"> une phrase syntaxiquement </w:t>
@@ -973,7 +1027,13 @@
         <w:t>incorrecte ?</w:t>
       </w:r>
       <w:r>
-        <w:t xml:space="preserve"> Est-ce que ces sites nous donnent une </w:t>
+        <w:t xml:space="preserve"> Est-ce que ces </w:t>
+      </w:r>
+      <w:r>
+        <w:t xml:space="preserve">systèmes </w:t>
+      </w:r>
+      <w:r>
+        <w:t xml:space="preserve">nous donnent une </w:t>
       </w:r>
       <w:r>
         <w:t>bonne ou mauvaise solution ?</w:t>
@@ -1009,7 +1069,13 @@
         <w:t xml:space="preserve">Le raisonnement à partir de cas (RAPC) : </w:t>
       </w:r>
       <w:r>
-        <w:t>(**pour expliquer le RAPC est ce que je peux utiliser l’explication du PDF du sujet ? **) consiste donc à appuyer sur des couples (</w:t>
+        <w:t xml:space="preserve">(**pour expliquer le RAPC est ce que je peux utiliser l’explication du PDF du sujet ? **) consiste donc à </w:t>
+      </w:r>
+      <w:r>
+        <w:t>s’</w:t>
+      </w:r>
+      <w:r>
+        <w:t>appuyer sur des couples (</w:t>
       </w:r>
       <w:r>
         <w:t>problème, solution</w:t>
@@ -1024,7 +1090,13 @@
         <w:t xml:space="preserve"> </w:t>
       </w:r>
       <w:r>
-        <w:t xml:space="preserve">est une phrase incorrecte qui est corrige </w:t>
+        <w:t xml:space="preserve">est une phrase incorrecte qui est </w:t>
+      </w:r>
+      <w:r>
+        <w:t>corrigée</w:t>
+      </w:r>
+      <w:r>
+        <w:t xml:space="preserve"> </w:t>
       </w:r>
       <w:r>
         <w:t>en solution</w:t>
@@ -1080,7 +1152,13 @@
         <w:t>proposée</w:t>
       </w:r>
       <w:r>
-        <w:t xml:space="preserve"> par les utilisateur </w:t>
+        <w:t xml:space="preserve"> par les utilisateur</w:t>
+      </w:r>
+      <w:r>
+        <w:t>s</w:t>
+      </w:r>
+      <w:r>
+        <w:t xml:space="preserve"> </w:t>
       </w:r>
       <w:r>
         <w:t>vi</w:t>
@@ -1113,7 +1191,10 @@
         <w:t xml:space="preserve">adaptation et la solution </w:t>
       </w:r>
       <w:r>
-        <w:t>sera affiche</w:t>
+        <w:t xml:space="preserve">sera </w:t>
+      </w:r>
+      <w:r>
+        <w:t>affichée</w:t>
       </w:r>
       <w:r>
         <w:t xml:space="preserve"> sur </w:t>
@@ -1247,6 +1328,9 @@
         <w:t xml:space="preserve"> </w:t>
       </w:r>
       <w:r>
+        <w:t xml:space="preserve">de </w:t>
+      </w:r>
+      <w:r>
         <w:t>manière</w:t>
       </w:r>
       <w:r>
@@ -1265,11 +1349,16 @@
         <w:t xml:space="preserve"> partir du</w:t>
       </w:r>
       <w:r>
-        <w:t xml:space="preserve"> corpus WiKoP</w:t>
+        <w:t xml:space="preserve"> corpus </w:t>
+      </w:r>
+      <w:proofErr w:type="spellStart"/>
+      <w:r>
+        <w:t>WiKoP</w:t>
       </w:r>
       <w:r>
         <w:t>aCo</w:t>
       </w:r>
+      <w:proofErr w:type="spellEnd"/>
       <w:r>
         <w:t xml:space="preserve"> qui est</w:t>
       </w:r>
@@ -1325,12 +1414,29 @@
         <w:t>’adaptation</w:t>
       </w:r>
       <w:r>
-        <w:t xml:space="preserve"> sont des algorithmes développer par M. Giang en Python.</w:t>
+        <w:t xml:space="preserve"> sont des algorithmes </w:t>
+      </w:r>
+      <w:r>
+        <w:t>développés</w:t>
       </w:r>
       <w:r>
         <w:t xml:space="preserve"> </w:t>
       </w:r>
       <w:r>
+        <w:t xml:space="preserve">par M. </w:t>
+      </w:r>
+      <w:proofErr w:type="spellStart"/>
+      <w:r>
+        <w:t>Giang</w:t>
+      </w:r>
+      <w:proofErr w:type="spellEnd"/>
+      <w:r>
+        <w:t xml:space="preserve"> en Python.</w:t>
+      </w:r>
+      <w:r>
+        <w:t xml:space="preserve"> </w:t>
+      </w:r>
+      <w:r>
         <w:t xml:space="preserve">En s’appuyant sur le RAPC pour corriger </w:t>
       </w:r>
       <w:r>
@@ -1394,7 +1500,13 @@
         <w:t xml:space="preserve"> inter</w:t>
       </w:r>
       <w:r>
-        <w:t>face web qui donnera la possibilité aux utilisateurs de rentrer une phrase incorrecte en française ou anglais</w:t>
+        <w:t xml:space="preserve">face web qui donnera la possibilité aux utilisateurs de rentrer une phrase incorrecte en </w:t>
+      </w:r>
+      <w:r>
+        <w:t>français</w:t>
+      </w:r>
+      <w:r>
+        <w:t xml:space="preserve"> ou anglais</w:t>
       </w:r>
       <w:r>
         <w:t xml:space="preserve"> et affichera </w:t>
@@ -1403,7 +1515,10 @@
         <w:t>la solution</w:t>
       </w:r>
       <w:r>
-        <w:t xml:space="preserve"> aux utilisateur</w:t>
+        <w:t xml:space="preserve"> </w:t>
+      </w:r>
+      <w:r>
+        <w:t>aux utilisateurs</w:t>
       </w:r>
       <w:r>
         <w:t xml:space="preserve">. </w:t>
@@ -1433,10 +1548,16 @@
         <w:jc w:val="both"/>
       </w:pPr>
       <w:r>
-        <w:t>Tous d’abord, je vais présenter</w:t>
-      </w:r>
-      <w:r>
-        <w:t xml:space="preserve"> le conception,</w:t>
+        <w:t>Tout</w:t>
+      </w:r>
+      <w:r>
+        <w:t xml:space="preserve"> d’abord, je vais présenter</w:t>
+      </w:r>
+      <w:r>
+        <w:t xml:space="preserve"> la</w:t>
+      </w:r>
+      <w:r>
+        <w:t xml:space="preserve"> conception,</w:t>
       </w:r>
       <w:r>
         <w:t xml:space="preserve"> l’environnement de développement, suivi de la création d’une base de données et enfin le développement de l’interface web. (**a complet </w:t>
@@ -1455,7 +1576,13 @@
       </w:pPr>
       <w:r>
         <w:lastRenderedPageBreak/>
-        <w:t>(**REMERCIMENT**)</w:t>
+        <w:t>(**REMERCI</w:t>
+      </w:r>
+      <w:r>
+        <w:t>E</w:t>
+      </w:r>
+      <w:r>
+        <w:t>MENT**)</w:t>
       </w:r>
     </w:p>
     <w:p>
@@ -1640,7 +1767,13 @@
         <w:jc w:val="both"/>
       </w:pPr>
       <w:r>
-        <w:t>(**Code NON**)</w:t>
+        <w:t xml:space="preserve">(**Code </w:t>
+      </w:r>
+      <w:r>
+        <w:t>DONE</w:t>
+      </w:r>
+      <w:r>
+        <w:t>**)</w:t>
       </w:r>
     </w:p>
     <w:p>
@@ -1659,12 +1792,13 @@
       </w:pPr>
       <w:r>
         <w:tab/>
-        <w:t>(**en cours symfony**</w:t>
-      </w:r>
-      <w:bookmarkStart w:id="0" w:name="_GoBack"/>
-      <w:bookmarkEnd w:id="0"/>
-      <w:r>
-        <w:t>)</w:t>
+        <w:t xml:space="preserve">(**en cours </w:t>
+      </w:r>
+      <w:r>
+        <w:t>Symfony</w:t>
+      </w:r>
+      <w:r>
+        <w:t>**)</w:t>
       </w:r>
     </w:p>
     <w:sectPr>

</xml_diff>

<commit_message>
ajouter script creation data base
</commit_message>
<xml_diff>
--- a/RapportNam/Rapport_Nam.docx
+++ b/RapportNam/Rapport_Nam.docx
@@ -664,6 +664,8 @@
           <w:szCs w:val="32"/>
         </w:rPr>
       </w:pPr>
+      <w:bookmarkStart w:id="0" w:name="_GoBack"/>
+      <w:bookmarkEnd w:id="0"/>
     </w:p>
     <w:p>
       <w:pPr>
@@ -777,8 +779,6 @@
         </w:rPr>
         <w:t>Du 9 avril au 6 j</w:t>
       </w:r>
-      <w:bookmarkStart w:id="0" w:name="_GoBack"/>
-      <w:bookmarkEnd w:id="0"/>
       <w:r>
         <w:rPr>
           <w:b/>
@@ -1084,268 +1084,247 @@
         <w:t xml:space="preserve">) ou </w:t>
       </w:r>
       <w:r>
-        <w:t>problème</w:t>
+        <w:t xml:space="preserve">problème </w:t>
+      </w:r>
+      <w:r>
+        <w:t xml:space="preserve">est une phrase incorrecte qui est </w:t>
+      </w:r>
+      <w:r>
+        <w:t>corrigée</w:t>
       </w:r>
       <w:r>
         <w:t xml:space="preserve"> </w:t>
       </w:r>
       <w:r>
-        <w:t xml:space="preserve">est une phrase incorrecte qui est </w:t>
-      </w:r>
-      <w:r>
-        <w:t>corrigée</w:t>
+        <w:t>en solution</w:t>
+      </w:r>
+      <w:r>
+        <w:t xml:space="preserve"> pour proposer une correction </w:t>
+      </w:r>
+      <w:r>
+        <w:t>à</w:t>
+      </w:r>
+      <w:r>
+        <w:t xml:space="preserve"> une nouvelle phrase cible.</w:t>
+      </w:r>
+      <w:r>
+        <w:t xml:space="preserve"> Par exemple : </w:t>
+      </w:r>
+    </w:p>
+    <w:p>
+      <w:pPr>
+        <w:spacing w:line="240" w:lineRule="auto"/>
+        <w:ind w:firstLine="708"/>
+        <w:jc w:val="both"/>
+      </w:pPr>
+      <w:r>
+        <w:t>Problème : Je aimer des pommes.</w:t>
+      </w:r>
+    </w:p>
+    <w:p>
+      <w:pPr>
+        <w:spacing w:line="240" w:lineRule="auto"/>
+        <w:ind w:firstLine="708"/>
+        <w:jc w:val="both"/>
+      </w:pPr>
+      <w:r>
+        <w:t>Solution : J’aime des pommes.</w:t>
+      </w:r>
+    </w:p>
+    <w:p>
+      <w:pPr>
+        <w:spacing w:line="240" w:lineRule="auto"/>
+        <w:jc w:val="both"/>
+      </w:pPr>
+      <w:r>
+        <w:t xml:space="preserve">La phrase cible sera </w:t>
+      </w:r>
+      <w:r>
+        <w:t>proposée</w:t>
+      </w:r>
+      <w:r>
+        <w:t xml:space="preserve"> par les utilisateur</w:t>
+      </w:r>
+      <w:r>
+        <w:t>s</w:t>
       </w:r>
       <w:r>
         <w:t xml:space="preserve"> </w:t>
       </w:r>
       <w:r>
-        <w:t>en solution</w:t>
-      </w:r>
-      <w:r>
-        <w:t xml:space="preserve"> pour proposer une correction </w:t>
+        <w:t>vi</w:t>
+      </w:r>
+      <w:r>
+        <w:t xml:space="preserve">a </w:t>
+      </w:r>
+      <w:r>
+        <w:t xml:space="preserve">une </w:t>
+      </w:r>
+      <w:r>
+        <w:t xml:space="preserve">interface web. </w:t>
+      </w:r>
+      <w:r>
+        <w:t>Cela déclenchera</w:t>
+      </w:r>
+      <w:r>
+        <w:t xml:space="preserve"> le système de remémoration</w:t>
+      </w:r>
+      <w:r>
+        <w:t xml:space="preserve"> puis</w:t>
+      </w:r>
+      <w:r>
+        <w:t xml:space="preserve"> </w:t>
+      </w:r>
+      <w:r>
+        <w:t>d’</w:t>
+      </w:r>
+      <w:r>
+        <w:t xml:space="preserve">adaptation et la solution </w:t>
+      </w:r>
+      <w:r>
+        <w:t xml:space="preserve">sera </w:t>
+      </w:r>
+      <w:r>
+        <w:t>affichée</w:t>
+      </w:r>
+      <w:r>
+        <w:t xml:space="preserve"> sur </w:t>
+      </w:r>
+      <w:r>
+        <w:t>l’</w:t>
+      </w:r>
+      <w:r>
+        <w:t>interface web.</w:t>
+      </w:r>
+      <w:r>
+        <w:t xml:space="preserve"> Par exemple :</w:t>
+      </w:r>
+    </w:p>
+    <w:p>
+      <w:pPr>
+        <w:spacing w:line="240" w:lineRule="auto"/>
+        <w:jc w:val="both"/>
+      </w:pPr>
+      <w:r>
+        <w:tab/>
+        <w:t>Cible : je manger des tomates.</w:t>
+      </w:r>
+    </w:p>
+    <w:p>
+      <w:pPr>
+        <w:spacing w:line="240" w:lineRule="auto"/>
+        <w:jc w:val="both"/>
+      </w:pPr>
+      <w:r>
+        <w:tab/>
+        <w:t>Solution : je mange des tomates.</w:t>
+      </w:r>
+    </w:p>
+    <w:p>
+      <w:pPr>
+        <w:spacing w:line="240" w:lineRule="auto"/>
+        <w:jc w:val="both"/>
+      </w:pPr>
+      <w:r>
+        <w:t xml:space="preserve">Si le résultat est accepté par </w:t>
+      </w:r>
+      <w:r>
+        <w:t>l’</w:t>
+      </w:r>
+      <w:r>
+        <w:t xml:space="preserve">utilisateur </w:t>
+      </w:r>
+      <w:r>
+        <w:t>il</w:t>
+      </w:r>
+      <w:r>
+        <w:t xml:space="preserve"> forme alors u</w:t>
+      </w:r>
+      <w:r>
+        <w:t>n couple (cible, solution</w:t>
+      </w:r>
+      <w:r>
+        <w:t xml:space="preserve">) qui sera </w:t>
+      </w:r>
+      <w:r>
+        <w:t>insérée</w:t>
+      </w:r>
+      <w:r>
+        <w:t xml:space="preserve"> dans la base de </w:t>
+      </w:r>
+      <w:r>
+        <w:t>cas</w:t>
+      </w:r>
+      <w:r>
+        <w:t xml:space="preserve"> pour être utiliser plus tard en tant que (</w:t>
+      </w:r>
+      <w:r>
+        <w:t>problème, solution</w:t>
+      </w:r>
+      <w:r>
+        <w:t>).</w:t>
+      </w:r>
+    </w:p>
+    <w:p>
+      <w:pPr>
+        <w:spacing w:line="240" w:lineRule="auto"/>
+        <w:jc w:val="both"/>
+      </w:pPr>
+      <w:r>
+        <w:t xml:space="preserve"> </w:t>
+      </w:r>
+      <w:r>
+        <w:t>(**lien avec Damien**)</w:t>
+      </w:r>
+    </w:p>
+    <w:p>
+      <w:pPr>
+        <w:spacing w:line="240" w:lineRule="auto"/>
+        <w:jc w:val="both"/>
+      </w:pPr>
+      <w:r>
+        <w:t>La base de cas</w:t>
+      </w:r>
+      <w:r>
+        <w:t xml:space="preserve"> minimal</w:t>
+      </w:r>
+      <w:r>
+        <w:t xml:space="preserve"> est alimentée de manière </w:t>
+      </w:r>
+      <w:r>
+        <w:t xml:space="preserve">manuelle </w:t>
+      </w:r>
+      <w:r>
+        <w:t>par M.</w:t>
+      </w:r>
+      <w:r>
+        <w:t xml:space="preserve"> Levy. </w:t>
+      </w:r>
+    </w:p>
+    <w:p>
+      <w:pPr>
+        <w:spacing w:line="240" w:lineRule="auto"/>
+        <w:jc w:val="both"/>
+      </w:pPr>
+      <w:r>
+        <w:t xml:space="preserve">Ensuite elle sera </w:t>
+      </w:r>
+      <w:r>
+        <w:t>complétée</w:t>
+      </w:r>
+      <w:r>
+        <w:t xml:space="preserve"> </w:t>
+      </w:r>
+      <w:r>
+        <w:t xml:space="preserve">de </w:t>
+      </w:r>
+      <w:r>
+        <w:t xml:space="preserve">manière semi-automatique </w:t>
       </w:r>
       <w:r>
         <w:t>à</w:t>
       </w:r>
       <w:r>
-        <w:t xml:space="preserve"> une nouvelle phrase cible.</w:t>
-      </w:r>
-      <w:r>
-        <w:t xml:space="preserve"> Par exemple : </w:t>
-      </w:r>
-    </w:p>
-    <w:p>
-      <w:pPr>
-        <w:spacing w:line="240" w:lineRule="auto"/>
-        <w:ind w:firstLine="708"/>
-        <w:jc w:val="both"/>
-      </w:pPr>
-      <w:r>
-        <w:t>P</w:t>
-      </w:r>
-      <w:r>
-        <w:t>roblème</w:t>
-      </w:r>
-      <w:r>
-        <w:t> : Je aimer des pommes.</w:t>
-      </w:r>
-    </w:p>
-    <w:p>
-      <w:pPr>
-        <w:spacing w:line="240" w:lineRule="auto"/>
-        <w:ind w:firstLine="708"/>
-        <w:jc w:val="both"/>
-      </w:pPr>
-      <w:r>
-        <w:t>Solution : J’aime des pommes.</w:t>
-      </w:r>
-    </w:p>
-    <w:p>
-      <w:pPr>
-        <w:spacing w:line="240" w:lineRule="auto"/>
-        <w:jc w:val="both"/>
-      </w:pPr>
-      <w:r>
-        <w:t xml:space="preserve">La phrase cible sera </w:t>
-      </w:r>
-      <w:r>
-        <w:t>proposée</w:t>
-      </w:r>
-      <w:r>
-        <w:t xml:space="preserve"> par les utilisateur</w:t>
-      </w:r>
-      <w:r>
-        <w:t>s</w:t>
-      </w:r>
-      <w:r>
-        <w:t xml:space="preserve"> </w:t>
-      </w:r>
-      <w:r>
-        <w:t>vi</w:t>
-      </w:r>
-      <w:r>
-        <w:t xml:space="preserve">a </w:t>
-      </w:r>
-      <w:r>
-        <w:t xml:space="preserve">une </w:t>
-      </w:r>
-      <w:r>
-        <w:t xml:space="preserve">interface web. </w:t>
-      </w:r>
-      <w:r>
-        <w:t>Cela déclenchera</w:t>
-      </w:r>
-      <w:r>
-        <w:t xml:space="preserve"> le système de remémoration</w:t>
-      </w:r>
-      <w:r>
-        <w:t xml:space="preserve"> puis</w:t>
-      </w:r>
-      <w:r>
-        <w:t xml:space="preserve"> </w:t>
-      </w:r>
-      <w:r>
-        <w:t>d’</w:t>
-      </w:r>
-      <w:r>
-        <w:t xml:space="preserve">adaptation et la solution </w:t>
-      </w:r>
-      <w:r>
-        <w:t xml:space="preserve">sera </w:t>
-      </w:r>
-      <w:r>
-        <w:t>affichée</w:t>
-      </w:r>
-      <w:r>
-        <w:t xml:space="preserve"> sur </w:t>
-      </w:r>
-      <w:r>
-        <w:t>l’</w:t>
-      </w:r>
-      <w:r>
-        <w:t>interface web.</w:t>
-      </w:r>
-      <w:r>
-        <w:t xml:space="preserve"> Par exemple :</w:t>
-      </w:r>
-    </w:p>
-    <w:p>
-      <w:pPr>
-        <w:spacing w:line="240" w:lineRule="auto"/>
-        <w:jc w:val="both"/>
-      </w:pPr>
-      <w:r>
-        <w:tab/>
-        <w:t>Cible : je manger des tomates.</w:t>
-      </w:r>
-    </w:p>
-    <w:p>
-      <w:pPr>
-        <w:spacing w:line="240" w:lineRule="auto"/>
-        <w:jc w:val="both"/>
-      </w:pPr>
-      <w:r>
-        <w:tab/>
-        <w:t>Solution : je mange des tomates.</w:t>
-      </w:r>
-    </w:p>
-    <w:p>
-      <w:pPr>
-        <w:spacing w:line="240" w:lineRule="auto"/>
-        <w:jc w:val="both"/>
-      </w:pPr>
-      <w:r>
-        <w:t xml:space="preserve">Si le résultat est accepté par </w:t>
-      </w:r>
-      <w:r>
-        <w:t>l’</w:t>
-      </w:r>
-      <w:r>
-        <w:t xml:space="preserve">utilisateur </w:t>
-      </w:r>
-      <w:r>
-        <w:t>il</w:t>
-      </w:r>
-      <w:r>
-        <w:t xml:space="preserve"> forme alors u</w:t>
-      </w:r>
-      <w:r>
-        <w:t>n couple (cible, solution</w:t>
-      </w:r>
-      <w:r>
-        <w:t xml:space="preserve">) qui sera </w:t>
-      </w:r>
-      <w:r>
-        <w:t>insérée</w:t>
-      </w:r>
-      <w:r>
-        <w:t xml:space="preserve"> dans la base de </w:t>
-      </w:r>
-      <w:r>
-        <w:t>cas</w:t>
-      </w:r>
-      <w:r>
-        <w:t xml:space="preserve"> pour être utiliser plus tard en tant que (</w:t>
-      </w:r>
-      <w:r>
-        <w:t>problème</w:t>
-      </w:r>
-      <w:r>
-        <w:t>, solution</w:t>
-      </w:r>
-      <w:r>
-        <w:t>).</w:t>
-      </w:r>
-    </w:p>
-    <w:p>
-      <w:pPr>
-        <w:spacing w:line="240" w:lineRule="auto"/>
-        <w:jc w:val="both"/>
-      </w:pPr>
-      <w:r>
-        <w:t xml:space="preserve"> </w:t>
-      </w:r>
-      <w:r>
-        <w:t>(**lien avec Damien**)</w:t>
-      </w:r>
-    </w:p>
-    <w:p>
-      <w:pPr>
-        <w:spacing w:line="240" w:lineRule="auto"/>
-        <w:jc w:val="both"/>
-      </w:pPr>
-      <w:r>
-        <w:t>La base de cas</w:t>
-      </w:r>
-      <w:r>
-        <w:t xml:space="preserve"> minimal</w:t>
-      </w:r>
-      <w:r>
-        <w:t xml:space="preserve"> est alimentée de manière </w:t>
-      </w:r>
-      <w:r>
-        <w:t xml:space="preserve">manuelle </w:t>
-      </w:r>
-      <w:r>
-        <w:t>par M.</w:t>
-      </w:r>
-      <w:r>
-        <w:t xml:space="preserve"> Levy. </w:t>
-      </w:r>
-    </w:p>
-    <w:p>
-      <w:pPr>
-        <w:spacing w:line="240" w:lineRule="auto"/>
-        <w:jc w:val="both"/>
-      </w:pPr>
-      <w:r>
-        <w:t xml:space="preserve">Ensuite elle sera </w:t>
-      </w:r>
-      <w:r>
-        <w:t>complétée</w:t>
-      </w:r>
-      <w:r>
-        <w:t xml:space="preserve"> </w:t>
-      </w:r>
-      <w:r>
-        <w:t xml:space="preserve">de </w:t>
-      </w:r>
-      <w:r>
-        <w:t>manière</w:t>
-      </w:r>
-      <w:r>
-        <w:t xml:space="preserve"> </w:t>
-      </w:r>
-      <w:r>
-        <w:t>semi-automatique</w:t>
-      </w:r>
-      <w:r>
-        <w:t xml:space="preserve"> </w:t>
-      </w:r>
-      <w:r>
-        <w:t>à</w:t>
-      </w:r>
-      <w:r>
         <w:t xml:space="preserve"> partir du</w:t>
       </w:r>
       <w:r>
@@ -1402,25 +1381,10 @@
         <w:jc w:val="both"/>
       </w:pPr>
       <w:r>
-        <w:t>L</w:t>
-      </w:r>
-      <w:r>
-        <w:t>e remémoration</w:t>
-      </w:r>
-      <w:r>
-        <w:t xml:space="preserve"> et l</w:t>
-      </w:r>
-      <w:r>
-        <w:t>’adaptation</w:t>
-      </w:r>
-      <w:r>
-        <w:t xml:space="preserve"> sont des algorithmes </w:t>
-      </w:r>
-      <w:r>
-        <w:t>développés</w:t>
-      </w:r>
-      <w:r>
-        <w:t xml:space="preserve"> </w:t>
+        <w:t xml:space="preserve">Le remémoration et l’adaptation sont des algorithmes </w:t>
+      </w:r>
+      <w:r>
+        <w:t xml:space="preserve">développés </w:t>
       </w:r>
       <w:r>
         <w:t xml:space="preserve">par M. </w:t>
@@ -1600,6 +1564,12 @@
         <w:spacing w:line="240" w:lineRule="auto"/>
         <w:jc w:val="both"/>
       </w:pPr>
+    </w:p>
+    <w:p>
+      <w:pPr>
+        <w:spacing w:line="240" w:lineRule="auto"/>
+        <w:jc w:val="both"/>
+      </w:pPr>
       <w:r>
         <w:t>(**SOMMAIRE**)</w:t>
       </w:r>
@@ -1619,7 +1589,307 @@
         <w:spacing w:line="240" w:lineRule="auto"/>
         <w:jc w:val="both"/>
       </w:pPr>
-      <w:r>
+    </w:p>
+    <w:p>
+      <w:pPr>
+        <w:spacing w:line="240" w:lineRule="auto"/>
+        <w:jc w:val="both"/>
+      </w:pPr>
+      <w:r>
+        <w:t>(**Création de Data base**)</w:t>
+      </w:r>
+    </w:p>
+    <w:p>
+      <w:pPr>
+        <w:spacing w:line="240" w:lineRule="auto"/>
+        <w:ind w:firstLine="708"/>
+        <w:jc w:val="both"/>
+      </w:pPr>
+      <w:r>
+        <w:t>(** MCD**)</w:t>
+      </w:r>
+    </w:p>
+    <w:p>
+      <w:pPr>
+        <w:spacing w:line="240" w:lineRule="auto"/>
+        <w:ind w:firstLine="708"/>
+        <w:jc w:val="both"/>
+      </w:pPr>
+      <w:r>
+        <w:rPr>
+          <w:noProof/>
+        </w:rPr>
+        <w:drawing>
+          <wp:anchor distT="0" distB="0" distL="114300" distR="114300" simplePos="0" relativeHeight="251671552" behindDoc="1" locked="0" layoutInCell="1" allowOverlap="1" wp14:anchorId="02C52A8A" wp14:editId="60FD931F">
+            <wp:simplePos x="0" y="0"/>
+            <wp:positionH relativeFrom="margin">
+              <wp:align>center</wp:align>
+            </wp:positionH>
+            <wp:positionV relativeFrom="paragraph">
+              <wp:posOffset>7620</wp:posOffset>
+            </wp:positionV>
+            <wp:extent cx="3533775" cy="1952625"/>
+            <wp:effectExtent l="0" t="0" r="9525" b="9525"/>
+            <wp:wrapNone/>
+            <wp:docPr id="14" name="Picture 14"/>
+            <wp:cNvGraphicFramePr>
+              <a:graphicFrameLocks xmlns:a="http://schemas.openxmlformats.org/drawingml/2006/main" noChangeAspect="1"/>
+            </wp:cNvGraphicFramePr>
+            <a:graphic xmlns:a="http://schemas.openxmlformats.org/drawingml/2006/main">
+              <a:graphicData uri="http://schemas.openxmlformats.org/drawingml/2006/picture">
+                <pic:pic xmlns:pic="http://schemas.openxmlformats.org/drawingml/2006/picture">
+                  <pic:nvPicPr>
+                    <pic:cNvPr id="14" name="MCD.png"/>
+                    <pic:cNvPicPr/>
+                  </pic:nvPicPr>
+                  <pic:blipFill>
+                    <a:blip r:embed="rId7">
+                      <a:extLst>
+                        <a:ext uri="{28A0092B-C50C-407E-A947-70E740481C1C}">
+                          <a14:useLocalDpi xmlns:a14="http://schemas.microsoft.com/office/drawing/2010/main" val="0"/>
+                        </a:ext>
+                      </a:extLst>
+                    </a:blip>
+                    <a:stretch>
+                      <a:fillRect/>
+                    </a:stretch>
+                  </pic:blipFill>
+                  <pic:spPr>
+                    <a:xfrm>
+                      <a:off x="0" y="0"/>
+                      <a:ext cx="3533775" cy="1952625"/>
+                    </a:xfrm>
+                    <a:prstGeom prst="rect">
+                      <a:avLst/>
+                    </a:prstGeom>
+                  </pic:spPr>
+                </pic:pic>
+              </a:graphicData>
+            </a:graphic>
+          </wp:anchor>
+        </w:drawing>
+      </w:r>
+    </w:p>
+    <w:p>
+      <w:pPr>
+        <w:spacing w:line="240" w:lineRule="auto"/>
+        <w:ind w:firstLine="708"/>
+        <w:jc w:val="both"/>
+      </w:pPr>
+    </w:p>
+    <w:p>
+      <w:pPr>
+        <w:spacing w:line="240" w:lineRule="auto"/>
+        <w:ind w:firstLine="708"/>
+        <w:jc w:val="both"/>
+      </w:pPr>
+    </w:p>
+    <w:p>
+      <w:pPr>
+        <w:spacing w:line="240" w:lineRule="auto"/>
+        <w:ind w:firstLine="708"/>
+        <w:jc w:val="both"/>
+      </w:pPr>
+    </w:p>
+    <w:p>
+      <w:pPr>
+        <w:spacing w:line="240" w:lineRule="auto"/>
+        <w:ind w:firstLine="708"/>
+        <w:jc w:val="both"/>
+      </w:pPr>
+    </w:p>
+    <w:p>
+      <w:pPr>
+        <w:spacing w:line="240" w:lineRule="auto"/>
+        <w:ind w:firstLine="708"/>
+        <w:jc w:val="both"/>
+      </w:pPr>
+    </w:p>
+    <w:p>
+      <w:pPr>
+        <w:spacing w:line="240" w:lineRule="auto"/>
+        <w:ind w:firstLine="708"/>
+        <w:jc w:val="both"/>
+      </w:pPr>
+    </w:p>
+    <w:p>
+      <w:pPr>
+        <w:spacing w:line="240" w:lineRule="auto"/>
+        <w:ind w:firstLine="708"/>
+        <w:jc w:val="both"/>
+      </w:pPr>
+    </w:p>
+    <w:p>
+      <w:pPr>
+        <w:spacing w:line="240" w:lineRule="auto"/>
+        <w:ind w:firstLine="708"/>
+        <w:jc w:val="both"/>
+      </w:pPr>
+      <w:r>
+        <w:tab/>
+        <w:t>Notre base de donne contient quatre tables :</w:t>
+      </w:r>
+    </w:p>
+    <w:p>
+      <w:pPr>
+        <w:spacing w:line="240" w:lineRule="auto"/>
+        <w:ind w:firstLine="708"/>
+        <w:jc w:val="both"/>
+      </w:pPr>
+      <w:r>
+        <w:tab/>
+      </w:r>
+      <w:r>
+        <w:tab/>
+        <w:t xml:space="preserve">La table BASE_CASE est composée une clé primaire </w:t>
+      </w:r>
+      <w:proofErr w:type="spellStart"/>
+      <w:r>
+        <w:t>idBase</w:t>
+      </w:r>
+      <w:proofErr w:type="spellEnd"/>
+      <w:r>
+        <w:t xml:space="preserve">, ainsi deux colonnes </w:t>
+      </w:r>
+      <w:proofErr w:type="spellStart"/>
+      <w:r>
+        <w:t>SentenceFalse</w:t>
+      </w:r>
+      <w:proofErr w:type="spellEnd"/>
+      <w:r>
+        <w:t xml:space="preserve"> et </w:t>
+      </w:r>
+      <w:proofErr w:type="spellStart"/>
+      <w:r>
+        <w:t>SentenceTrue</w:t>
+      </w:r>
+      <w:proofErr w:type="spellEnd"/>
+      <w:r>
+        <w:t>, ces deux dernières forment alors la couple (problème, solution) a RAPC.</w:t>
+      </w:r>
+    </w:p>
+    <w:p>
+      <w:pPr>
+        <w:spacing w:line="240" w:lineRule="auto"/>
+        <w:ind w:firstLine="708"/>
+        <w:jc w:val="both"/>
+      </w:pPr>
+      <w:r>
+        <w:tab/>
+      </w:r>
+      <w:r>
+        <w:tab/>
+        <w:t xml:space="preserve">La table ORIGIN (ou provenance) stock les informations de la provenance de la couple (problème, solution), la clé primaire est </w:t>
+      </w:r>
+      <w:proofErr w:type="spellStart"/>
+      <w:r>
+        <w:t>idOrigin</w:t>
+      </w:r>
+      <w:proofErr w:type="spellEnd"/>
+      <w:r>
+        <w:t>.</w:t>
+      </w:r>
+    </w:p>
+    <w:p>
+      <w:pPr>
+        <w:spacing w:line="240" w:lineRule="auto"/>
+        <w:ind w:firstLine="708"/>
+        <w:jc w:val="both"/>
+      </w:pPr>
+      <w:r>
+        <w:tab/>
+      </w:r>
+      <w:r>
+        <w:tab/>
+        <w:t xml:space="preserve">La BASE_CASE_CURANT est identique que celle de BASE_CASE, mais elle stock les couple (problème, solution) proposées par les utilisateurs et attendent la validation de l’administrateur. </w:t>
+      </w:r>
+    </w:p>
+    <w:p>
+      <w:pPr>
+        <w:spacing w:line="240" w:lineRule="auto"/>
+        <w:ind w:firstLine="708"/>
+        <w:jc w:val="both"/>
+      </w:pPr>
+      <w:r>
+        <w:tab/>
+      </w:r>
+      <w:r>
+        <w:tab/>
+        <w:t xml:space="preserve">La table ADMIN contient les informations nécessaires de l’administrateur. </w:t>
+      </w:r>
+    </w:p>
+    <w:p>
+      <w:pPr>
+        <w:spacing w:line="240" w:lineRule="auto"/>
+        <w:ind w:firstLine="708"/>
+        <w:jc w:val="both"/>
+      </w:pPr>
+    </w:p>
+    <w:p>
+      <w:pPr>
+        <w:spacing w:line="240" w:lineRule="auto"/>
+        <w:ind w:firstLine="708"/>
+        <w:jc w:val="both"/>
+      </w:pPr>
+      <w:r>
+        <w:t>(**Code DONE**)</w:t>
+      </w:r>
+    </w:p>
+    <w:p>
+      <w:pPr>
+        <w:spacing w:line="240" w:lineRule="auto"/>
+        <w:ind w:left="708" w:firstLine="708"/>
+        <w:jc w:val="both"/>
+      </w:pPr>
+      <w:r>
+        <w:t xml:space="preserve">(** problème MYISM ne prend pas en charge les contraints clé étrangère, il faut utiliser </w:t>
+      </w:r>
+      <w:proofErr w:type="spellStart"/>
+      <w:r>
+        <w:t>innodb</w:t>
+      </w:r>
+      <w:proofErr w:type="spellEnd"/>
+      <w:r>
+        <w:t>, le code de la création est fait + code insertion, **)</w:t>
+      </w:r>
+    </w:p>
+    <w:p>
+      <w:pPr>
+        <w:spacing w:line="240" w:lineRule="auto"/>
+        <w:jc w:val="both"/>
+      </w:pPr>
+    </w:p>
+    <w:p>
+      <w:pPr>
+        <w:spacing w:line="240" w:lineRule="auto"/>
+        <w:jc w:val="both"/>
+      </w:pPr>
+    </w:p>
+    <w:p>
+      <w:pPr>
+        <w:spacing w:line="240" w:lineRule="auto"/>
+        <w:jc w:val="both"/>
+      </w:pPr>
+    </w:p>
+    <w:p>
+      <w:pPr>
+        <w:spacing w:line="240" w:lineRule="auto"/>
+        <w:jc w:val="both"/>
+      </w:pPr>
+    </w:p>
+    <w:p>
+      <w:pPr>
+        <w:spacing w:line="240" w:lineRule="auto"/>
+        <w:jc w:val="both"/>
+      </w:pPr>
+    </w:p>
+    <w:p>
+      <w:pPr>
+        <w:spacing w:line="240" w:lineRule="auto"/>
+        <w:jc w:val="both"/>
+      </w:pPr>
+      <w:r>
+        <w:lastRenderedPageBreak/>
         <w:t>(**Conception**)</w:t>
       </w:r>
     </w:p>
@@ -1640,11 +1910,2183 @@
         <w:jc w:val="both"/>
       </w:pPr>
       <w:r>
+        <w:t>Le diagramme</w:t>
+      </w:r>
+      <w:r>
+        <w:t xml:space="preserve"> de contexte permet de visionner les interfaces entre le système sous enquêtes et le système des entités externes avec lesquels il est en interaction.</w:t>
+      </w:r>
+    </w:p>
+    <w:p>
+      <w:pPr>
+        <w:spacing w:line="240" w:lineRule="auto"/>
+        <w:ind w:left="708" w:firstLine="708"/>
+        <w:jc w:val="both"/>
+      </w:pPr>
+      <w:r>
+        <w:t>Dans nos cas, des entités externes sont des utilisateurs et le système sous enquêtes est le moteur de correction.</w:t>
+      </w:r>
+    </w:p>
+    <w:p>
+      <w:pPr>
+        <w:spacing w:line="240" w:lineRule="auto"/>
+        <w:ind w:left="708" w:firstLine="708"/>
+        <w:jc w:val="both"/>
+      </w:pPr>
+      <w:r>
+        <w:rPr>
+          <w:noProof/>
+        </w:rPr>
+        <w:drawing>
+          <wp:anchor distT="0" distB="0" distL="114300" distR="114300" simplePos="0" relativeHeight="251661312" behindDoc="1" locked="0" layoutInCell="1" allowOverlap="1">
+            <wp:simplePos x="0" y="0"/>
+            <wp:positionH relativeFrom="margin">
+              <wp:align>center</wp:align>
+            </wp:positionH>
+            <wp:positionV relativeFrom="paragraph">
+              <wp:posOffset>5714</wp:posOffset>
+            </wp:positionV>
+            <wp:extent cx="4962525" cy="3305175"/>
+            <wp:effectExtent l="0" t="0" r="9525" b="9525"/>
+            <wp:wrapNone/>
+            <wp:docPr id="2" name="Picture 2"/>
+            <wp:cNvGraphicFramePr>
+              <a:graphicFrameLocks xmlns:a="http://schemas.openxmlformats.org/drawingml/2006/main" noChangeAspect="1"/>
+            </wp:cNvGraphicFramePr>
+            <a:graphic xmlns:a="http://schemas.openxmlformats.org/drawingml/2006/main">
+              <a:graphicData uri="http://schemas.openxmlformats.org/drawingml/2006/picture">
+                <pic:pic xmlns:pic="http://schemas.openxmlformats.org/drawingml/2006/picture">
+                  <pic:nvPicPr>
+                    <pic:cNvPr id="2" name="DiagrameContexteStatic.jpg"/>
+                    <pic:cNvPicPr/>
+                  </pic:nvPicPr>
+                  <pic:blipFill>
+                    <a:blip r:embed="rId8">
+                      <a:extLst>
+                        <a:ext uri="{28A0092B-C50C-407E-A947-70E740481C1C}">
+                          <a14:useLocalDpi xmlns:a14="http://schemas.microsoft.com/office/drawing/2010/main" val="0"/>
+                        </a:ext>
+                      </a:extLst>
+                    </a:blip>
+                    <a:stretch>
+                      <a:fillRect/>
+                    </a:stretch>
+                  </pic:blipFill>
+                  <pic:spPr>
+                    <a:xfrm>
+                      <a:off x="0" y="0"/>
+                      <a:ext cx="4962525" cy="3305175"/>
+                    </a:xfrm>
+                    <a:prstGeom prst="rect">
+                      <a:avLst/>
+                    </a:prstGeom>
+                  </pic:spPr>
+                </pic:pic>
+              </a:graphicData>
+            </a:graphic>
+            <wp14:sizeRelH relativeFrom="margin">
+              <wp14:pctWidth>0</wp14:pctWidth>
+            </wp14:sizeRelH>
+            <wp14:sizeRelV relativeFrom="margin">
+              <wp14:pctHeight>0</wp14:pctHeight>
+            </wp14:sizeRelV>
+          </wp:anchor>
+        </w:drawing>
+      </w:r>
+    </w:p>
+    <w:p>
+      <w:pPr>
+        <w:spacing w:line="240" w:lineRule="auto"/>
+        <w:ind w:firstLine="708"/>
+        <w:jc w:val="both"/>
+      </w:pPr>
+    </w:p>
+    <w:p>
+      <w:pPr>
+        <w:spacing w:line="240" w:lineRule="auto"/>
+        <w:ind w:firstLine="708"/>
+        <w:jc w:val="both"/>
+      </w:pPr>
+    </w:p>
+    <w:p>
+      <w:pPr>
+        <w:spacing w:line="240" w:lineRule="auto"/>
+        <w:ind w:firstLine="708"/>
+        <w:jc w:val="both"/>
+      </w:pPr>
+    </w:p>
+    <w:p>
+      <w:pPr>
+        <w:spacing w:line="240" w:lineRule="auto"/>
+        <w:ind w:firstLine="708"/>
+        <w:jc w:val="both"/>
+      </w:pPr>
+    </w:p>
+    <w:p>
+      <w:pPr>
+        <w:spacing w:line="240" w:lineRule="auto"/>
+        <w:ind w:firstLine="708"/>
+        <w:jc w:val="both"/>
+      </w:pPr>
+    </w:p>
+    <w:p>
+      <w:pPr>
+        <w:spacing w:line="240" w:lineRule="auto"/>
+        <w:ind w:firstLine="708"/>
+        <w:jc w:val="both"/>
+      </w:pPr>
+    </w:p>
+    <w:p>
+      <w:pPr>
+        <w:spacing w:line="240" w:lineRule="auto"/>
+        <w:ind w:firstLine="708"/>
+        <w:jc w:val="both"/>
+      </w:pPr>
+    </w:p>
+    <w:p>
+      <w:pPr>
+        <w:spacing w:line="240" w:lineRule="auto"/>
+        <w:ind w:firstLine="708"/>
+        <w:jc w:val="both"/>
+      </w:pPr>
+    </w:p>
+    <w:p>
+      <w:pPr>
+        <w:spacing w:line="240" w:lineRule="auto"/>
+        <w:ind w:firstLine="708"/>
+        <w:jc w:val="both"/>
+      </w:pPr>
+    </w:p>
+    <w:p>
+      <w:pPr>
+        <w:spacing w:line="240" w:lineRule="auto"/>
+        <w:ind w:firstLine="708"/>
+        <w:jc w:val="both"/>
+      </w:pPr>
+    </w:p>
+    <w:p>
+      <w:pPr>
+        <w:spacing w:line="240" w:lineRule="auto"/>
+        <w:ind w:firstLine="708"/>
+        <w:jc w:val="both"/>
+      </w:pPr>
+    </w:p>
+    <w:p>
+      <w:pPr>
+        <w:spacing w:line="240" w:lineRule="auto"/>
+        <w:ind w:firstLine="708"/>
+        <w:jc w:val="both"/>
+      </w:pPr>
+    </w:p>
+    <w:p>
+      <w:pPr>
+        <w:spacing w:line="240" w:lineRule="auto"/>
+        <w:ind w:firstLine="708"/>
+        <w:jc w:val="both"/>
+      </w:pPr>
+    </w:p>
+    <w:p>
+      <w:pPr>
+        <w:spacing w:line="240" w:lineRule="auto"/>
+        <w:ind w:firstLine="708"/>
+        <w:jc w:val="both"/>
+      </w:pPr>
+    </w:p>
+    <w:p>
+      <w:pPr>
+        <w:spacing w:line="240" w:lineRule="auto"/>
+        <w:ind w:firstLine="708"/>
+        <w:jc w:val="both"/>
+      </w:pPr>
+    </w:p>
+    <w:p>
+      <w:pPr>
+        <w:spacing w:line="240" w:lineRule="auto"/>
+        <w:ind w:firstLine="708"/>
+        <w:jc w:val="both"/>
+      </w:pPr>
+    </w:p>
+    <w:p>
+      <w:pPr>
+        <w:spacing w:line="240" w:lineRule="auto"/>
+        <w:ind w:firstLine="708"/>
+        <w:jc w:val="both"/>
+      </w:pPr>
+    </w:p>
+    <w:p>
+      <w:pPr>
+        <w:spacing w:line="240" w:lineRule="auto"/>
+        <w:ind w:firstLine="708"/>
+        <w:jc w:val="both"/>
+      </w:pPr>
+    </w:p>
+    <w:p>
+      <w:pPr>
+        <w:spacing w:line="240" w:lineRule="auto"/>
+        <w:ind w:firstLine="708"/>
+        <w:jc w:val="both"/>
+      </w:pPr>
+    </w:p>
+    <w:p>
+      <w:pPr>
+        <w:spacing w:line="240" w:lineRule="auto"/>
+        <w:ind w:firstLine="708"/>
+        <w:jc w:val="both"/>
+      </w:pPr>
+    </w:p>
+    <w:p>
+      <w:pPr>
+        <w:spacing w:line="240" w:lineRule="auto"/>
+        <w:ind w:firstLine="708"/>
+        <w:jc w:val="both"/>
+      </w:pPr>
+    </w:p>
+    <w:p>
+      <w:pPr>
+        <w:spacing w:line="240" w:lineRule="auto"/>
+        <w:ind w:firstLine="708"/>
+        <w:jc w:val="both"/>
+      </w:pPr>
+    </w:p>
+    <w:p>
+      <w:pPr>
+        <w:spacing w:line="240" w:lineRule="auto"/>
+        <w:ind w:firstLine="708"/>
+        <w:jc w:val="both"/>
+      </w:pPr>
+    </w:p>
+    <w:p>
+      <w:pPr>
+        <w:spacing w:line="240" w:lineRule="auto"/>
+        <w:ind w:firstLine="708"/>
+        <w:jc w:val="both"/>
+      </w:pPr>
+    </w:p>
+    <w:p>
+      <w:pPr>
+        <w:spacing w:line="240" w:lineRule="auto"/>
+        <w:ind w:firstLine="708"/>
+        <w:jc w:val="both"/>
+      </w:pPr>
+    </w:p>
+    <w:p>
+      <w:pPr>
+        <w:spacing w:line="240" w:lineRule="auto"/>
+        <w:ind w:firstLine="708"/>
+        <w:jc w:val="both"/>
+      </w:pPr>
+    </w:p>
+    <w:p>
+      <w:pPr>
+        <w:spacing w:line="240" w:lineRule="auto"/>
+        <w:ind w:firstLine="708"/>
+        <w:jc w:val="both"/>
+      </w:pPr>
+      <w:r>
+        <w:lastRenderedPageBreak/>
+        <w:t>(**Diagramme Cas Utilisation**)</w:t>
+      </w:r>
+    </w:p>
+    <w:p>
+      <w:pPr>
+        <w:spacing w:line="240" w:lineRule="auto"/>
+        <w:ind w:firstLine="708"/>
+        <w:jc w:val="both"/>
+      </w:pPr>
+      <w:r>
+        <w:tab/>
+      </w:r>
+      <w:r>
+        <w:t>Le diagramme de cas d’utilisation représente les fonctionnalités nécessaires pour les utilisateurs. Après les études aux besoins des utilisateurs, on a trouvé quatre types de cas :</w:t>
+      </w:r>
+    </w:p>
+    <w:p>
+      <w:pPr>
+        <w:spacing w:line="240" w:lineRule="auto"/>
+        <w:ind w:left="708" w:firstLine="708"/>
+        <w:jc w:val="both"/>
+      </w:pPr>
+      <w:r>
+        <w:tab/>
+        <w:t>Demande de correction (</w:t>
+      </w:r>
+      <w:proofErr w:type="spellStart"/>
+      <w:r>
+        <w:t>request</w:t>
+      </w:r>
+      <w:proofErr w:type="spellEnd"/>
+      <w:r>
+        <w:t xml:space="preserve"> correction).</w:t>
+      </w:r>
+    </w:p>
+    <w:p>
+      <w:pPr>
+        <w:spacing w:line="240" w:lineRule="auto"/>
+        <w:ind w:left="708" w:firstLine="708"/>
+        <w:jc w:val="both"/>
+      </w:pPr>
+      <w:r>
+        <w:tab/>
+        <w:t>Proposer une correction (propose correction).</w:t>
+      </w:r>
+    </w:p>
+    <w:p>
+      <w:pPr>
+        <w:spacing w:line="240" w:lineRule="auto"/>
+        <w:ind w:left="708" w:firstLine="708"/>
+        <w:jc w:val="both"/>
+      </w:pPr>
+      <w:r>
+        <w:tab/>
+        <w:t>Valider une correction (</w:t>
+      </w:r>
+      <w:proofErr w:type="spellStart"/>
+      <w:r>
+        <w:t>validate</w:t>
+      </w:r>
+      <w:proofErr w:type="spellEnd"/>
+      <w:r>
+        <w:t xml:space="preserve"> a correction).</w:t>
+      </w:r>
+    </w:p>
+    <w:p>
+      <w:pPr>
+        <w:spacing w:line="240" w:lineRule="auto"/>
+        <w:ind w:left="708" w:firstLine="708"/>
+        <w:jc w:val="both"/>
+      </w:pPr>
+      <w:r>
+        <w:rPr>
+          <w:noProof/>
+        </w:rPr>
+        <w:drawing>
+          <wp:anchor distT="0" distB="0" distL="114300" distR="114300" simplePos="0" relativeHeight="251662336" behindDoc="1" locked="0" layoutInCell="1" allowOverlap="1">
+            <wp:simplePos x="0" y="0"/>
+            <wp:positionH relativeFrom="margin">
+              <wp:align>center</wp:align>
+            </wp:positionH>
+            <wp:positionV relativeFrom="paragraph">
+              <wp:posOffset>10795</wp:posOffset>
+            </wp:positionV>
+            <wp:extent cx="3979545" cy="5629275"/>
+            <wp:effectExtent l="0" t="0" r="1905" b="9525"/>
+            <wp:wrapNone/>
+            <wp:docPr id="5" name="Picture 5"/>
+            <wp:cNvGraphicFramePr>
+              <a:graphicFrameLocks xmlns:a="http://schemas.openxmlformats.org/drawingml/2006/main" noChangeAspect="1"/>
+            </wp:cNvGraphicFramePr>
+            <a:graphic xmlns:a="http://schemas.openxmlformats.org/drawingml/2006/main">
+              <a:graphicData uri="http://schemas.openxmlformats.org/drawingml/2006/picture">
+                <pic:pic xmlns:pic="http://schemas.openxmlformats.org/drawingml/2006/picture">
+                  <pic:nvPicPr>
+                    <pic:cNvPr id="5" name="DiagrammeCasUtilisation.jpg"/>
+                    <pic:cNvPicPr/>
+                  </pic:nvPicPr>
+                  <pic:blipFill>
+                    <a:blip r:embed="rId9">
+                      <a:extLst>
+                        <a:ext uri="{28A0092B-C50C-407E-A947-70E740481C1C}">
+                          <a14:useLocalDpi xmlns:a14="http://schemas.microsoft.com/office/drawing/2010/main" val="0"/>
+                        </a:ext>
+                      </a:extLst>
+                    </a:blip>
+                    <a:stretch>
+                      <a:fillRect/>
+                    </a:stretch>
+                  </pic:blipFill>
+                  <pic:spPr>
+                    <a:xfrm>
+                      <a:off x="0" y="0"/>
+                      <a:ext cx="3979545" cy="5629275"/>
+                    </a:xfrm>
+                    <a:prstGeom prst="rect">
+                      <a:avLst/>
+                    </a:prstGeom>
+                  </pic:spPr>
+                </pic:pic>
+              </a:graphicData>
+            </a:graphic>
+            <wp14:sizeRelH relativeFrom="page">
+              <wp14:pctWidth>0</wp14:pctWidth>
+            </wp14:sizeRelH>
+            <wp14:sizeRelV relativeFrom="page">
+              <wp14:pctHeight>0</wp14:pctHeight>
+            </wp14:sizeRelV>
+          </wp:anchor>
+        </w:drawing>
+      </w:r>
+      <w:r>
+        <w:tab/>
+        <w:t>Modifier une base de cas (Edit base case).</w:t>
+      </w:r>
+    </w:p>
+    <w:p>
+      <w:pPr>
+        <w:spacing w:line="240" w:lineRule="auto"/>
+        <w:ind w:left="708" w:firstLine="708"/>
+        <w:jc w:val="both"/>
+      </w:pPr>
+      <w:r>
+        <w:t>Les deux derniers types</w:t>
+      </w:r>
+      <w:r>
+        <w:t xml:space="preserve"> </w:t>
+      </w:r>
+      <w:r>
+        <w:t>sont</w:t>
+      </w:r>
+      <w:r>
+        <w:t xml:space="preserve"> réservée</w:t>
+      </w:r>
+      <w:r>
+        <w:t>s</w:t>
+      </w:r>
+      <w:r>
+        <w:t xml:space="preserve"> au</w:t>
+      </w:r>
+      <w:r>
+        <w:t>x</w:t>
+      </w:r>
+      <w:r>
+        <w:t xml:space="preserve"> utilisateur</w:t>
+      </w:r>
+      <w:r>
+        <w:t>s</w:t>
+      </w:r>
+      <w:r>
+        <w:t xml:space="preserve"> avec le droit administrateur. </w:t>
+      </w:r>
+    </w:p>
+    <w:p>
+      <w:pPr>
+        <w:spacing w:line="240" w:lineRule="auto"/>
+        <w:ind w:left="708" w:firstLine="708"/>
+        <w:jc w:val="both"/>
+      </w:pPr>
+    </w:p>
+    <w:p>
+      <w:pPr>
+        <w:spacing w:line="240" w:lineRule="auto"/>
+        <w:ind w:left="708" w:firstLine="708"/>
+        <w:jc w:val="both"/>
+      </w:pPr>
+    </w:p>
+    <w:p>
+      <w:pPr>
+        <w:spacing w:line="240" w:lineRule="auto"/>
+        <w:ind w:left="708" w:firstLine="708"/>
+        <w:jc w:val="both"/>
+      </w:pPr>
+    </w:p>
+    <w:p>
+      <w:pPr>
+        <w:spacing w:line="240" w:lineRule="auto"/>
+        <w:ind w:left="708" w:firstLine="708"/>
+        <w:jc w:val="both"/>
+      </w:pPr>
+    </w:p>
+    <w:p>
+      <w:pPr>
+        <w:spacing w:line="240" w:lineRule="auto"/>
+        <w:ind w:left="708" w:firstLine="708"/>
+        <w:jc w:val="both"/>
+      </w:pPr>
+    </w:p>
+    <w:p>
+      <w:pPr>
+        <w:spacing w:line="240" w:lineRule="auto"/>
+        <w:ind w:left="708" w:firstLine="708"/>
+        <w:jc w:val="both"/>
+      </w:pPr>
+    </w:p>
+    <w:p>
+      <w:pPr>
+        <w:spacing w:line="240" w:lineRule="auto"/>
+        <w:ind w:left="708" w:firstLine="708"/>
+        <w:jc w:val="both"/>
+      </w:pPr>
+    </w:p>
+    <w:p>
+      <w:pPr>
+        <w:spacing w:line="240" w:lineRule="auto"/>
+        <w:ind w:left="708" w:firstLine="708"/>
+        <w:jc w:val="both"/>
+      </w:pPr>
+    </w:p>
+    <w:p>
+      <w:pPr>
+        <w:spacing w:line="240" w:lineRule="auto"/>
+        <w:ind w:left="708" w:firstLine="708"/>
+        <w:jc w:val="both"/>
+      </w:pPr>
+    </w:p>
+    <w:p>
+      <w:pPr>
+        <w:spacing w:line="240" w:lineRule="auto"/>
+        <w:ind w:left="708" w:firstLine="708"/>
+        <w:jc w:val="both"/>
+      </w:pPr>
+    </w:p>
+    <w:p>
+      <w:pPr>
+        <w:spacing w:line="240" w:lineRule="auto"/>
+        <w:ind w:left="708" w:firstLine="708"/>
+        <w:jc w:val="both"/>
+      </w:pPr>
+    </w:p>
+    <w:p>
+      <w:pPr>
+        <w:spacing w:line="240" w:lineRule="auto"/>
+        <w:ind w:left="708" w:firstLine="708"/>
+        <w:jc w:val="both"/>
+      </w:pPr>
+    </w:p>
+    <w:p>
+      <w:pPr>
+        <w:spacing w:line="240" w:lineRule="auto"/>
+        <w:ind w:left="708" w:firstLine="708"/>
+        <w:jc w:val="both"/>
+      </w:pPr>
+    </w:p>
+    <w:p>
+      <w:pPr>
+        <w:spacing w:line="240" w:lineRule="auto"/>
+        <w:ind w:left="708" w:firstLine="708"/>
+        <w:jc w:val="both"/>
+      </w:pPr>
+    </w:p>
+    <w:p>
+      <w:pPr>
+        <w:spacing w:line="240" w:lineRule="auto"/>
+        <w:ind w:left="708" w:firstLine="708"/>
+        <w:jc w:val="both"/>
+      </w:pPr>
+    </w:p>
+    <w:p>
+      <w:pPr>
+        <w:spacing w:line="240" w:lineRule="auto"/>
+        <w:ind w:left="708" w:firstLine="708"/>
+        <w:jc w:val="both"/>
+      </w:pPr>
+    </w:p>
+    <w:p>
+      <w:pPr>
+        <w:spacing w:line="240" w:lineRule="auto"/>
+        <w:ind w:left="708" w:firstLine="708"/>
+        <w:jc w:val="both"/>
+      </w:pPr>
+    </w:p>
+    <w:p>
+      <w:pPr>
+        <w:spacing w:line="240" w:lineRule="auto"/>
+        <w:ind w:left="708" w:firstLine="708"/>
+        <w:jc w:val="both"/>
+      </w:pPr>
+    </w:p>
+    <w:p>
+      <w:pPr>
+        <w:spacing w:line="240" w:lineRule="auto"/>
+        <w:ind w:left="708" w:firstLine="708"/>
+        <w:jc w:val="both"/>
+      </w:pPr>
+    </w:p>
+    <w:p>
+      <w:pPr>
+        <w:spacing w:line="240" w:lineRule="auto"/>
+        <w:ind w:left="708" w:firstLine="708"/>
+        <w:jc w:val="both"/>
+      </w:pPr>
+    </w:p>
+    <w:p>
+      <w:pPr>
+        <w:spacing w:line="240" w:lineRule="auto"/>
+        <w:ind w:left="708" w:firstLine="708"/>
+        <w:jc w:val="both"/>
+      </w:pPr>
+    </w:p>
+    <w:p>
+      <w:pPr>
+        <w:spacing w:line="240" w:lineRule="auto"/>
+        <w:ind w:left="708" w:firstLine="708"/>
+        <w:jc w:val="both"/>
+      </w:pPr>
+    </w:p>
+    <w:p>
+      <w:pPr>
+        <w:spacing w:line="240" w:lineRule="auto"/>
+        <w:ind w:left="708" w:firstLine="708"/>
+        <w:jc w:val="both"/>
+      </w:pPr>
+    </w:p>
+    <w:p>
+      <w:pPr>
+        <w:spacing w:line="240" w:lineRule="auto"/>
+        <w:ind w:left="708" w:firstLine="708"/>
+        <w:jc w:val="both"/>
+      </w:pPr>
+    </w:p>
+    <w:p>
+      <w:pPr>
+        <w:spacing w:line="240" w:lineRule="auto"/>
+        <w:ind w:left="708" w:firstLine="708"/>
+        <w:jc w:val="both"/>
+      </w:pPr>
+    </w:p>
+    <w:p>
+      <w:pPr>
+        <w:spacing w:line="240" w:lineRule="auto"/>
+        <w:ind w:firstLine="708"/>
+        <w:jc w:val="both"/>
+      </w:pPr>
+      <w:r>
+        <w:lastRenderedPageBreak/>
+        <w:t>(**Diagramme Activité **)</w:t>
+      </w:r>
+    </w:p>
+    <w:p>
+      <w:pPr>
+        <w:spacing w:line="240" w:lineRule="auto"/>
+        <w:ind w:firstLine="708"/>
+        <w:jc w:val="both"/>
+      </w:pPr>
+      <w:r>
+        <w:tab/>
+      </w:r>
+      <w:r>
+        <w:t>Le</w:t>
+      </w:r>
+      <w:r>
+        <w:t xml:space="preserve"> diagramme d’activité représente le déroulement des actions, il est utilisé pour </w:t>
+      </w:r>
+      <w:r>
+        <w:t xml:space="preserve">détailler </w:t>
+      </w:r>
+      <w:r>
+        <w:t xml:space="preserve">les </w:t>
+      </w:r>
+      <w:r>
+        <w:t>spécifications</w:t>
+      </w:r>
+      <w:r>
+        <w:t xml:space="preserve"> d’un cas d’utilisation</w:t>
+      </w:r>
+      <w:r>
+        <w:t xml:space="preserve"> et le déclenchement d’évènement en fonction des états du système et modéliser ses comportements</w:t>
+      </w:r>
+      <w:r>
+        <w:t xml:space="preserve">. Ainsi </w:t>
+      </w:r>
+      <w:r>
+        <w:t>après, le</w:t>
+      </w:r>
+      <w:r>
+        <w:t xml:space="preserve"> diagramme de cas d’utilisation, on </w:t>
+      </w:r>
+      <w:r>
+        <w:t>possède</w:t>
+      </w:r>
+      <w:r>
+        <w:t xml:space="preserve"> </w:t>
+      </w:r>
+      <w:r>
+        <w:t>alors quatre diagrammes</w:t>
+      </w:r>
+      <w:r>
+        <w:t xml:space="preserve"> d’</w:t>
+      </w:r>
+      <w:r>
+        <w:t xml:space="preserve">activité. </w:t>
+      </w:r>
+    </w:p>
+    <w:p>
+      <w:pPr>
+        <w:spacing w:line="240" w:lineRule="auto"/>
+        <w:ind w:firstLine="708"/>
+        <w:jc w:val="both"/>
+      </w:pPr>
+      <w:r>
+        <w:tab/>
         <w:t>(**</w:t>
       </w:r>
-      <w:r>
-        <w:t>DONE</w:t>
-      </w:r>
+      <w:proofErr w:type="spellStart"/>
+      <w:r>
+        <w:t>request</w:t>
+      </w:r>
+      <w:proofErr w:type="spellEnd"/>
+      <w:r>
+        <w:t xml:space="preserve"> correction **)</w:t>
+      </w:r>
+    </w:p>
+    <w:p>
+      <w:pPr>
+        <w:spacing w:line="240" w:lineRule="auto"/>
+        <w:ind w:firstLine="708"/>
+        <w:jc w:val="both"/>
+      </w:pPr>
+      <w:r>
+        <w:rPr>
+          <w:noProof/>
+        </w:rPr>
+        <w:drawing>
+          <wp:anchor distT="0" distB="0" distL="114300" distR="114300" simplePos="0" relativeHeight="251663360" behindDoc="1" locked="0" layoutInCell="1" allowOverlap="1">
+            <wp:simplePos x="0" y="0"/>
+            <wp:positionH relativeFrom="column">
+              <wp:posOffset>971550</wp:posOffset>
+            </wp:positionH>
+            <wp:positionV relativeFrom="paragraph">
+              <wp:posOffset>272415</wp:posOffset>
+            </wp:positionV>
+            <wp:extent cx="4410075" cy="6237427"/>
+            <wp:effectExtent l="0" t="0" r="0" b="0"/>
+            <wp:wrapNone/>
+            <wp:docPr id="6" name="Picture 6"/>
+            <wp:cNvGraphicFramePr>
+              <a:graphicFrameLocks xmlns:a="http://schemas.openxmlformats.org/drawingml/2006/main" noChangeAspect="1"/>
+            </wp:cNvGraphicFramePr>
+            <a:graphic xmlns:a="http://schemas.openxmlformats.org/drawingml/2006/main">
+              <a:graphicData uri="http://schemas.openxmlformats.org/drawingml/2006/picture">
+                <pic:pic xmlns:pic="http://schemas.openxmlformats.org/drawingml/2006/picture">
+                  <pic:nvPicPr>
+                    <pic:cNvPr id="6" name="Request.jpg"/>
+                    <pic:cNvPicPr/>
+                  </pic:nvPicPr>
+                  <pic:blipFill>
+                    <a:blip r:embed="rId10">
+                      <a:extLst>
+                        <a:ext uri="{28A0092B-C50C-407E-A947-70E740481C1C}">
+                          <a14:useLocalDpi xmlns:a14="http://schemas.microsoft.com/office/drawing/2010/main" val="0"/>
+                        </a:ext>
+                      </a:extLst>
+                    </a:blip>
+                    <a:stretch>
+                      <a:fillRect/>
+                    </a:stretch>
+                  </pic:blipFill>
+                  <pic:spPr>
+                    <a:xfrm>
+                      <a:off x="0" y="0"/>
+                      <a:ext cx="4410075" cy="6237427"/>
+                    </a:xfrm>
+                    <a:prstGeom prst="rect">
+                      <a:avLst/>
+                    </a:prstGeom>
+                  </pic:spPr>
+                </pic:pic>
+              </a:graphicData>
+            </a:graphic>
+            <wp14:sizeRelH relativeFrom="margin">
+              <wp14:pctWidth>0</wp14:pctWidth>
+            </wp14:sizeRelH>
+            <wp14:sizeRelV relativeFrom="margin">
+              <wp14:pctHeight>0</wp14:pctHeight>
+            </wp14:sizeRelV>
+          </wp:anchor>
+        </w:drawing>
+      </w:r>
+      <w:r>
+        <w:tab/>
+        <w:t xml:space="preserve">Le système affiche une zone de texte ou un utilisateur peut entrer </w:t>
+      </w:r>
+      <w:r>
+        <w:t>la phrase incorrecte</w:t>
+      </w:r>
+      <w:r>
+        <w:t>.</w:t>
+      </w:r>
+      <w:r>
+        <w:t xml:space="preserve"> Ensuite il récupère la phrase et déclenche le moteur de correction (</w:t>
+      </w:r>
+      <w:proofErr w:type="spellStart"/>
+      <w:r>
+        <w:t>Revise</w:t>
+      </w:r>
+      <w:proofErr w:type="spellEnd"/>
+      <w:r>
+        <w:t xml:space="preserve"> Sentence), puis, elle affiche le résultat à l’utilisateur.</w:t>
+      </w:r>
+    </w:p>
+    <w:p>
+      <w:pPr>
+        <w:spacing w:line="240" w:lineRule="auto"/>
+        <w:ind w:firstLine="708"/>
+        <w:jc w:val="both"/>
+      </w:pPr>
+    </w:p>
+    <w:p>
+      <w:pPr>
+        <w:spacing w:line="240" w:lineRule="auto"/>
+        <w:ind w:firstLine="708"/>
+        <w:jc w:val="both"/>
+      </w:pPr>
+    </w:p>
+    <w:p>
+      <w:pPr>
+        <w:spacing w:line="240" w:lineRule="auto"/>
+        <w:ind w:firstLine="708"/>
+        <w:jc w:val="both"/>
+      </w:pPr>
+    </w:p>
+    <w:p>
+      <w:pPr>
+        <w:spacing w:line="240" w:lineRule="auto"/>
+        <w:ind w:firstLine="708"/>
+        <w:jc w:val="both"/>
+      </w:pPr>
+    </w:p>
+    <w:p>
+      <w:pPr>
+        <w:spacing w:line="240" w:lineRule="auto"/>
+        <w:ind w:firstLine="708"/>
+        <w:jc w:val="both"/>
+      </w:pPr>
+    </w:p>
+    <w:p>
+      <w:pPr>
+        <w:spacing w:line="240" w:lineRule="auto"/>
+        <w:ind w:firstLine="708"/>
+        <w:jc w:val="both"/>
+      </w:pPr>
+    </w:p>
+    <w:p>
+      <w:pPr>
+        <w:spacing w:line="240" w:lineRule="auto"/>
+        <w:ind w:firstLine="708"/>
+        <w:jc w:val="both"/>
+      </w:pPr>
+    </w:p>
+    <w:p>
+      <w:pPr>
+        <w:spacing w:line="240" w:lineRule="auto"/>
+        <w:ind w:firstLine="708"/>
+        <w:jc w:val="both"/>
+      </w:pPr>
+    </w:p>
+    <w:p>
+      <w:pPr>
+        <w:spacing w:line="240" w:lineRule="auto"/>
+        <w:ind w:firstLine="708"/>
+        <w:jc w:val="both"/>
+      </w:pPr>
+    </w:p>
+    <w:p>
+      <w:pPr>
+        <w:spacing w:line="240" w:lineRule="auto"/>
+        <w:ind w:firstLine="708"/>
+        <w:jc w:val="both"/>
+      </w:pPr>
+    </w:p>
+    <w:p>
+      <w:pPr>
+        <w:spacing w:line="240" w:lineRule="auto"/>
+        <w:ind w:firstLine="708"/>
+        <w:jc w:val="both"/>
+      </w:pPr>
+    </w:p>
+    <w:p>
+      <w:pPr>
+        <w:spacing w:line="240" w:lineRule="auto"/>
+        <w:ind w:firstLine="708"/>
+        <w:jc w:val="both"/>
+      </w:pPr>
+    </w:p>
+    <w:p>
+      <w:pPr>
+        <w:spacing w:line="240" w:lineRule="auto"/>
+        <w:ind w:firstLine="708"/>
+        <w:jc w:val="both"/>
+      </w:pPr>
+    </w:p>
+    <w:p>
+      <w:pPr>
+        <w:spacing w:line="240" w:lineRule="auto"/>
+        <w:ind w:firstLine="708"/>
+        <w:jc w:val="both"/>
+      </w:pPr>
+      <w:r>
+        <w:tab/>
+        <w:t>(** propose correction**)</w:t>
+      </w:r>
+    </w:p>
+    <w:p>
+      <w:pPr>
+        <w:spacing w:line="240" w:lineRule="auto"/>
+        <w:ind w:firstLine="708"/>
+        <w:jc w:val="both"/>
+      </w:pPr>
+      <w:r>
+        <w:rPr>
+          <w:noProof/>
+        </w:rPr>
+        <w:drawing>
+          <wp:anchor distT="0" distB="0" distL="114300" distR="114300" simplePos="0" relativeHeight="251664384" behindDoc="1" locked="0" layoutInCell="1" allowOverlap="1">
+            <wp:simplePos x="0" y="0"/>
+            <wp:positionH relativeFrom="column">
+              <wp:posOffset>1143000</wp:posOffset>
+            </wp:positionH>
+            <wp:positionV relativeFrom="paragraph">
+              <wp:posOffset>61595</wp:posOffset>
+            </wp:positionV>
+            <wp:extent cx="4029075" cy="5698557"/>
+            <wp:effectExtent l="0" t="0" r="0" b="0"/>
+            <wp:wrapNone/>
+            <wp:docPr id="7" name="Picture 7"/>
+            <wp:cNvGraphicFramePr>
+              <a:graphicFrameLocks xmlns:a="http://schemas.openxmlformats.org/drawingml/2006/main" noChangeAspect="1"/>
+            </wp:cNvGraphicFramePr>
+            <a:graphic xmlns:a="http://schemas.openxmlformats.org/drawingml/2006/main">
+              <a:graphicData uri="http://schemas.openxmlformats.org/drawingml/2006/picture">
+                <pic:pic xmlns:pic="http://schemas.openxmlformats.org/drawingml/2006/picture">
+                  <pic:nvPicPr>
+                    <pic:cNvPr id="7" name="Propose.jpg"/>
+                    <pic:cNvPicPr/>
+                  </pic:nvPicPr>
+                  <pic:blipFill>
+                    <a:blip r:embed="rId11">
+                      <a:extLst>
+                        <a:ext uri="{28A0092B-C50C-407E-A947-70E740481C1C}">
+                          <a14:useLocalDpi xmlns:a14="http://schemas.microsoft.com/office/drawing/2010/main" val="0"/>
+                        </a:ext>
+                      </a:extLst>
+                    </a:blip>
+                    <a:stretch>
+                      <a:fillRect/>
+                    </a:stretch>
+                  </pic:blipFill>
+                  <pic:spPr>
+                    <a:xfrm>
+                      <a:off x="0" y="0"/>
+                      <a:ext cx="4029075" cy="5698557"/>
+                    </a:xfrm>
+                    <a:prstGeom prst="rect">
+                      <a:avLst/>
+                    </a:prstGeom>
+                  </pic:spPr>
+                </pic:pic>
+              </a:graphicData>
+            </a:graphic>
+            <wp14:sizeRelH relativeFrom="page">
+              <wp14:pctWidth>0</wp14:pctWidth>
+            </wp14:sizeRelH>
+            <wp14:sizeRelV relativeFrom="page">
+              <wp14:pctHeight>0</wp14:pctHeight>
+            </wp14:sizeRelV>
+          </wp:anchor>
+        </w:drawing>
+      </w:r>
+      <w:r>
+        <w:tab/>
+        <w:t>Le système a le même comportement que ‘’</w:t>
+      </w:r>
+      <w:proofErr w:type="spellStart"/>
+      <w:r>
+        <w:t>request</w:t>
+      </w:r>
+      <w:proofErr w:type="spellEnd"/>
+      <w:r>
+        <w:t xml:space="preserve"> correction ‘’, mais au lieu de déclencher le moteur de correction, il sauvegarde la phrase proposée par utilisateur dans la base courante.</w:t>
+      </w:r>
+    </w:p>
+    <w:p>
+      <w:pPr>
+        <w:spacing w:line="240" w:lineRule="auto"/>
+        <w:ind w:firstLine="708"/>
+        <w:jc w:val="both"/>
+      </w:pPr>
+    </w:p>
+    <w:p>
+      <w:pPr>
+        <w:spacing w:line="240" w:lineRule="auto"/>
+        <w:ind w:firstLine="708"/>
+        <w:jc w:val="both"/>
+      </w:pPr>
+    </w:p>
+    <w:p>
+      <w:pPr>
+        <w:spacing w:line="240" w:lineRule="auto"/>
+        <w:ind w:firstLine="708"/>
+        <w:jc w:val="both"/>
+      </w:pPr>
+    </w:p>
+    <w:p>
+      <w:pPr>
+        <w:spacing w:line="240" w:lineRule="auto"/>
+        <w:ind w:firstLine="708"/>
+        <w:jc w:val="both"/>
+      </w:pPr>
+    </w:p>
+    <w:p>
+      <w:pPr>
+        <w:spacing w:line="240" w:lineRule="auto"/>
+        <w:ind w:firstLine="708"/>
+        <w:jc w:val="both"/>
+      </w:pPr>
+    </w:p>
+    <w:p>
+      <w:pPr>
+        <w:spacing w:line="240" w:lineRule="auto"/>
+        <w:ind w:firstLine="708"/>
+        <w:jc w:val="both"/>
+      </w:pPr>
+    </w:p>
+    <w:p>
+      <w:pPr>
+        <w:spacing w:line="240" w:lineRule="auto"/>
+        <w:ind w:firstLine="708"/>
+        <w:jc w:val="both"/>
+      </w:pPr>
+    </w:p>
+    <w:p>
+      <w:pPr>
+        <w:spacing w:line="240" w:lineRule="auto"/>
+        <w:ind w:firstLine="708"/>
+        <w:jc w:val="both"/>
+      </w:pPr>
+    </w:p>
+    <w:p>
+      <w:pPr>
+        <w:spacing w:line="240" w:lineRule="auto"/>
+        <w:jc w:val="both"/>
+      </w:pPr>
+    </w:p>
+    <w:p>
+      <w:pPr>
+        <w:spacing w:line="240" w:lineRule="auto"/>
+        <w:ind w:firstLine="708"/>
+        <w:jc w:val="both"/>
+      </w:pPr>
+      <w:r>
+        <w:lastRenderedPageBreak/>
+        <w:tab/>
+        <w:t>(**</w:t>
+      </w:r>
+      <w:proofErr w:type="spellStart"/>
+      <w:r>
+        <w:t>validate</w:t>
+      </w:r>
+      <w:proofErr w:type="spellEnd"/>
+      <w:r>
+        <w:t xml:space="preserve"> a sentence **)</w:t>
+      </w:r>
+    </w:p>
+    <w:p>
+      <w:pPr>
+        <w:spacing w:line="240" w:lineRule="auto"/>
+        <w:ind w:firstLine="708"/>
+        <w:jc w:val="both"/>
+      </w:pPr>
+      <w:r>
+        <w:rPr>
+          <w:noProof/>
+        </w:rPr>
+        <w:drawing>
+          <wp:anchor distT="0" distB="0" distL="114300" distR="114300" simplePos="0" relativeHeight="251665408" behindDoc="1" locked="0" layoutInCell="1" allowOverlap="1">
+            <wp:simplePos x="0" y="0"/>
+            <wp:positionH relativeFrom="margin">
+              <wp:posOffset>885825</wp:posOffset>
+            </wp:positionH>
+            <wp:positionV relativeFrom="paragraph">
+              <wp:posOffset>327661</wp:posOffset>
+            </wp:positionV>
+            <wp:extent cx="4094577" cy="5791200"/>
+            <wp:effectExtent l="0" t="0" r="1270" b="0"/>
+            <wp:wrapNone/>
+            <wp:docPr id="8" name="Picture 8"/>
+            <wp:cNvGraphicFramePr>
+              <a:graphicFrameLocks xmlns:a="http://schemas.openxmlformats.org/drawingml/2006/main" noChangeAspect="1"/>
+            </wp:cNvGraphicFramePr>
+            <a:graphic xmlns:a="http://schemas.openxmlformats.org/drawingml/2006/main">
+              <a:graphicData uri="http://schemas.openxmlformats.org/drawingml/2006/picture">
+                <pic:pic xmlns:pic="http://schemas.openxmlformats.org/drawingml/2006/picture">
+                  <pic:nvPicPr>
+                    <pic:cNvPr id="8" name="Validation.jpg"/>
+                    <pic:cNvPicPr/>
+                  </pic:nvPicPr>
+                  <pic:blipFill>
+                    <a:blip r:embed="rId12">
+                      <a:extLst>
+                        <a:ext uri="{28A0092B-C50C-407E-A947-70E740481C1C}">
+                          <a14:useLocalDpi xmlns:a14="http://schemas.microsoft.com/office/drawing/2010/main" val="0"/>
+                        </a:ext>
+                      </a:extLst>
+                    </a:blip>
+                    <a:stretch>
+                      <a:fillRect/>
+                    </a:stretch>
+                  </pic:blipFill>
+                  <pic:spPr>
+                    <a:xfrm>
+                      <a:off x="0" y="0"/>
+                      <a:ext cx="4095980" cy="5793184"/>
+                    </a:xfrm>
+                    <a:prstGeom prst="rect">
+                      <a:avLst/>
+                    </a:prstGeom>
+                  </pic:spPr>
+                </pic:pic>
+              </a:graphicData>
+            </a:graphic>
+            <wp14:sizeRelH relativeFrom="margin">
+              <wp14:pctWidth>0</wp14:pctWidth>
+            </wp14:sizeRelH>
+            <wp14:sizeRelV relativeFrom="margin">
+              <wp14:pctHeight>0</wp14:pctHeight>
+            </wp14:sizeRelV>
+          </wp:anchor>
+        </w:drawing>
+      </w:r>
+      <w:r>
+        <w:tab/>
+        <w:t>Cette activité est réservée pour les administrateurs. Le système affiche la phrase proposée par un utilisateur, puis elle déclenche le moteur de corrections et affiche le résultat. Il attend alors une confirmation de l’administrateur sur ce résultat pour savoir s’il droit stocker la phrase proposée dans la base de données ou l’enlever de la base de cas courant.</w:t>
+      </w:r>
+    </w:p>
+    <w:p>
+      <w:pPr>
+        <w:spacing w:line="240" w:lineRule="auto"/>
+        <w:ind w:firstLine="708"/>
+        <w:jc w:val="both"/>
+      </w:pPr>
+    </w:p>
+    <w:p>
+      <w:pPr>
+        <w:spacing w:line="240" w:lineRule="auto"/>
+        <w:ind w:firstLine="708"/>
+        <w:jc w:val="both"/>
+      </w:pPr>
+    </w:p>
+    <w:p>
+      <w:pPr>
+        <w:spacing w:line="240" w:lineRule="auto"/>
+        <w:ind w:firstLine="708"/>
+        <w:jc w:val="both"/>
+      </w:pPr>
+    </w:p>
+    <w:p>
+      <w:pPr>
+        <w:spacing w:line="240" w:lineRule="auto"/>
+        <w:ind w:firstLine="708"/>
+        <w:jc w:val="both"/>
+      </w:pPr>
+    </w:p>
+    <w:p>
+      <w:pPr>
+        <w:spacing w:line="240" w:lineRule="auto"/>
+        <w:ind w:firstLine="708"/>
+        <w:jc w:val="both"/>
+      </w:pPr>
+    </w:p>
+    <w:p>
+      <w:pPr>
+        <w:spacing w:line="240" w:lineRule="auto"/>
+        <w:ind w:firstLine="708"/>
+        <w:jc w:val="both"/>
+      </w:pPr>
+    </w:p>
+    <w:p>
+      <w:pPr>
+        <w:spacing w:line="240" w:lineRule="auto"/>
+        <w:ind w:firstLine="708"/>
+        <w:jc w:val="both"/>
+      </w:pPr>
+    </w:p>
+    <w:p>
+      <w:pPr>
+        <w:spacing w:line="240" w:lineRule="auto"/>
+        <w:ind w:firstLine="708"/>
+        <w:jc w:val="both"/>
+      </w:pPr>
+    </w:p>
+    <w:p>
+      <w:pPr>
+        <w:spacing w:line="240" w:lineRule="auto"/>
+        <w:ind w:firstLine="708"/>
+        <w:jc w:val="both"/>
+      </w:pPr>
+    </w:p>
+    <w:p>
+      <w:pPr>
+        <w:spacing w:line="240" w:lineRule="auto"/>
+        <w:ind w:firstLine="708"/>
+        <w:jc w:val="both"/>
+      </w:pPr>
+    </w:p>
+    <w:p>
+      <w:pPr>
+        <w:spacing w:line="240" w:lineRule="auto"/>
+        <w:ind w:firstLine="708"/>
+        <w:jc w:val="both"/>
+      </w:pPr>
+    </w:p>
+    <w:p>
+      <w:pPr>
+        <w:spacing w:line="240" w:lineRule="auto"/>
+        <w:ind w:firstLine="708"/>
+        <w:jc w:val="both"/>
+      </w:pPr>
+    </w:p>
+    <w:p>
+      <w:pPr>
+        <w:spacing w:line="240" w:lineRule="auto"/>
+        <w:ind w:firstLine="708"/>
+        <w:jc w:val="both"/>
+      </w:pPr>
+      <w:r>
+        <w:tab/>
+      </w:r>
+    </w:p>
+    <w:p>
+      <w:pPr>
+        <w:spacing w:line="240" w:lineRule="auto"/>
+        <w:ind w:left="708" w:firstLine="708"/>
+        <w:jc w:val="both"/>
+      </w:pPr>
+    </w:p>
+    <w:p>
+      <w:pPr>
+        <w:spacing w:line="240" w:lineRule="auto"/>
+        <w:ind w:left="708" w:firstLine="708"/>
+        <w:jc w:val="both"/>
+      </w:pPr>
+      <w:r>
+        <w:t xml:space="preserve">(** modifications </w:t>
+      </w:r>
+      <w:proofErr w:type="gramStart"/>
+      <w:r>
+        <w:t>a</w:t>
+      </w:r>
+      <w:proofErr w:type="gramEnd"/>
+      <w:r>
+        <w:t xml:space="preserve"> sentence**)</w:t>
+      </w:r>
+    </w:p>
+    <w:p>
+      <w:pPr>
+        <w:spacing w:line="240" w:lineRule="auto"/>
+        <w:ind w:left="708" w:firstLine="708"/>
+        <w:jc w:val="both"/>
+      </w:pPr>
+      <w:r>
+        <w:rPr>
+          <w:noProof/>
+        </w:rPr>
+        <w:drawing>
+          <wp:anchor distT="0" distB="0" distL="114300" distR="114300" simplePos="0" relativeHeight="251666432" behindDoc="1" locked="0" layoutInCell="1" allowOverlap="1">
+            <wp:simplePos x="0" y="0"/>
+            <wp:positionH relativeFrom="margin">
+              <wp:posOffset>1085850</wp:posOffset>
+            </wp:positionH>
+            <wp:positionV relativeFrom="paragraph">
+              <wp:posOffset>84455</wp:posOffset>
+            </wp:positionV>
+            <wp:extent cx="4457700" cy="6304744"/>
+            <wp:effectExtent l="0" t="0" r="0" b="1270"/>
+            <wp:wrapNone/>
+            <wp:docPr id="9" name="Picture 9"/>
+            <wp:cNvGraphicFramePr>
+              <a:graphicFrameLocks xmlns:a="http://schemas.openxmlformats.org/drawingml/2006/main" noChangeAspect="1"/>
+            </wp:cNvGraphicFramePr>
+            <a:graphic xmlns:a="http://schemas.openxmlformats.org/drawingml/2006/main">
+              <a:graphicData uri="http://schemas.openxmlformats.org/drawingml/2006/picture">
+                <pic:pic xmlns:pic="http://schemas.openxmlformats.org/drawingml/2006/picture">
+                  <pic:nvPicPr>
+                    <pic:cNvPr id="9" name="Edit.jpg"/>
+                    <pic:cNvPicPr/>
+                  </pic:nvPicPr>
+                  <pic:blipFill>
+                    <a:blip r:embed="rId13">
+                      <a:extLst>
+                        <a:ext uri="{28A0092B-C50C-407E-A947-70E740481C1C}">
+                          <a14:useLocalDpi xmlns:a14="http://schemas.microsoft.com/office/drawing/2010/main" val="0"/>
+                        </a:ext>
+                      </a:extLst>
+                    </a:blip>
+                    <a:stretch>
+                      <a:fillRect/>
+                    </a:stretch>
+                  </pic:blipFill>
+                  <pic:spPr>
+                    <a:xfrm>
+                      <a:off x="0" y="0"/>
+                      <a:ext cx="4457700" cy="6304744"/>
+                    </a:xfrm>
+                    <a:prstGeom prst="rect">
+                      <a:avLst/>
+                    </a:prstGeom>
+                  </pic:spPr>
+                </pic:pic>
+              </a:graphicData>
+            </a:graphic>
+            <wp14:sizeRelH relativeFrom="margin">
+              <wp14:pctWidth>0</wp14:pctWidth>
+            </wp14:sizeRelH>
+            <wp14:sizeRelV relativeFrom="margin">
+              <wp14:pctHeight>0</wp14:pctHeight>
+            </wp14:sizeRelV>
+          </wp:anchor>
+        </w:drawing>
+      </w:r>
+      <w:r>
+        <w:t>Cette activité est identique que celle précédemment. Mais au lieu d’insérer dans la base courante, le système va modifier la phrase que l’administrateur pense que c’est incorrect.</w:t>
+      </w:r>
+    </w:p>
+    <w:p>
+      <w:pPr>
+        <w:spacing w:line="240" w:lineRule="auto"/>
+        <w:ind w:left="708" w:firstLine="708"/>
+        <w:jc w:val="both"/>
+      </w:pPr>
+    </w:p>
+    <w:p>
+      <w:pPr>
+        <w:spacing w:line="240" w:lineRule="auto"/>
+        <w:ind w:left="708" w:firstLine="708"/>
+        <w:jc w:val="both"/>
+      </w:pPr>
+    </w:p>
+    <w:p>
+      <w:pPr>
+        <w:spacing w:line="240" w:lineRule="auto"/>
+        <w:ind w:left="708" w:firstLine="708"/>
+        <w:jc w:val="both"/>
+      </w:pPr>
+    </w:p>
+    <w:p>
+      <w:pPr>
+        <w:spacing w:line="240" w:lineRule="auto"/>
+        <w:ind w:left="708" w:firstLine="708"/>
+        <w:jc w:val="both"/>
+      </w:pPr>
+    </w:p>
+    <w:p>
+      <w:pPr>
+        <w:spacing w:line="240" w:lineRule="auto"/>
+        <w:ind w:left="708" w:firstLine="708"/>
+        <w:jc w:val="both"/>
+      </w:pPr>
+    </w:p>
+    <w:p>
+      <w:pPr>
+        <w:spacing w:line="240" w:lineRule="auto"/>
+        <w:ind w:left="708" w:firstLine="708"/>
+        <w:jc w:val="both"/>
+      </w:pPr>
+    </w:p>
+    <w:p>
+      <w:pPr>
+        <w:spacing w:line="240" w:lineRule="auto"/>
+        <w:ind w:left="708" w:firstLine="708"/>
+        <w:jc w:val="both"/>
+      </w:pPr>
+    </w:p>
+    <w:p>
+      <w:pPr>
+        <w:spacing w:line="240" w:lineRule="auto"/>
+        <w:ind w:left="708" w:firstLine="708"/>
+        <w:jc w:val="both"/>
+      </w:pPr>
+    </w:p>
+    <w:p>
+      <w:pPr>
+        <w:spacing w:line="240" w:lineRule="auto"/>
+        <w:ind w:left="708" w:firstLine="708"/>
+        <w:jc w:val="both"/>
+      </w:pPr>
+    </w:p>
+    <w:p>
+      <w:pPr>
+        <w:spacing w:line="240" w:lineRule="auto"/>
+        <w:ind w:left="708" w:firstLine="708"/>
+        <w:jc w:val="both"/>
+      </w:pPr>
+    </w:p>
+    <w:p>
+      <w:pPr>
+        <w:spacing w:line="240" w:lineRule="auto"/>
+        <w:ind w:left="708" w:firstLine="708"/>
+        <w:jc w:val="both"/>
+      </w:pPr>
+    </w:p>
+    <w:p>
+      <w:pPr>
+        <w:spacing w:line="240" w:lineRule="auto"/>
+        <w:ind w:firstLine="708"/>
+        <w:jc w:val="both"/>
+      </w:pPr>
+    </w:p>
+    <w:p>
+      <w:pPr>
+        <w:spacing w:line="240" w:lineRule="auto"/>
+        <w:ind w:firstLine="708"/>
+        <w:jc w:val="both"/>
+      </w:pPr>
+      <w:r>
+        <w:t>(**Diagramme séquence**)</w:t>
+      </w:r>
+    </w:p>
+    <w:p>
+      <w:pPr>
+        <w:spacing w:line="240" w:lineRule="auto"/>
+        <w:ind w:firstLine="708"/>
+        <w:jc w:val="both"/>
+      </w:pPr>
+      <w:r>
+        <w:tab/>
+      </w:r>
+      <w:r>
+        <w:t xml:space="preserve">Ce type de diagramme permet de décrire les différents scenarios d’utilisation du système. </w:t>
+      </w:r>
+      <w:r>
+        <w:t>Il</w:t>
+      </w:r>
+      <w:r>
+        <w:t xml:space="preserve"> représente des interactions entre les acteurs et le système dans l’ordre chronologie. </w:t>
+      </w:r>
+    </w:p>
+    <w:p>
+      <w:pPr>
+        <w:spacing w:line="240" w:lineRule="auto"/>
+        <w:ind w:firstLine="708"/>
+        <w:jc w:val="both"/>
+      </w:pPr>
+      <w:r>
+        <w:tab/>
+        <w:t>(**</w:t>
+      </w:r>
+      <w:proofErr w:type="spellStart"/>
+      <w:r>
+        <w:t>request</w:t>
+      </w:r>
+      <w:proofErr w:type="spellEnd"/>
+      <w:r>
+        <w:t xml:space="preserve"> correction **)</w:t>
+      </w:r>
+    </w:p>
+    <w:p>
+      <w:pPr>
+        <w:spacing w:line="240" w:lineRule="auto"/>
+        <w:ind w:firstLine="708"/>
+        <w:jc w:val="both"/>
+      </w:pPr>
+      <w:r>
+        <w:tab/>
+      </w:r>
+      <w:r>
+        <w:tab/>
+      </w:r>
+      <w:r>
+        <w:rPr>
+          <w:noProof/>
+        </w:rPr>
+        <w:drawing>
+          <wp:inline distT="0" distB="0" distL="0" distR="0">
+            <wp:extent cx="2858829" cy="2276475"/>
+            <wp:effectExtent l="0" t="0" r="0" b="0"/>
+            <wp:docPr id="10" name="Picture 10"/>
+            <wp:cNvGraphicFramePr>
+              <a:graphicFrameLocks xmlns:a="http://schemas.openxmlformats.org/drawingml/2006/main" noChangeAspect="1"/>
+            </wp:cNvGraphicFramePr>
+            <a:graphic xmlns:a="http://schemas.openxmlformats.org/drawingml/2006/main">
+              <a:graphicData uri="http://schemas.openxmlformats.org/drawingml/2006/picture">
+                <pic:pic xmlns:pic="http://schemas.openxmlformats.org/drawingml/2006/picture">
+                  <pic:nvPicPr>
+                    <pic:cNvPr id="10" name="Request.png"/>
+                    <pic:cNvPicPr/>
+                  </pic:nvPicPr>
+                  <pic:blipFill>
+                    <a:blip r:embed="rId14">
+                      <a:extLst>
+                        <a:ext uri="{28A0092B-C50C-407E-A947-70E740481C1C}">
+                          <a14:useLocalDpi xmlns:a14="http://schemas.microsoft.com/office/drawing/2010/main" val="0"/>
+                        </a:ext>
+                      </a:extLst>
+                    </a:blip>
+                    <a:stretch>
+                      <a:fillRect/>
+                    </a:stretch>
+                  </pic:blipFill>
+                  <pic:spPr>
+                    <a:xfrm>
+                      <a:off x="0" y="0"/>
+                      <a:ext cx="2860568" cy="2277860"/>
+                    </a:xfrm>
+                    <a:prstGeom prst="rect">
+                      <a:avLst/>
+                    </a:prstGeom>
+                  </pic:spPr>
+                </pic:pic>
+              </a:graphicData>
+            </a:graphic>
+          </wp:inline>
+        </w:drawing>
+      </w:r>
+    </w:p>
+    <w:p>
+      <w:pPr>
+        <w:spacing w:line="240" w:lineRule="auto"/>
+        <w:ind w:firstLine="708"/>
+        <w:jc w:val="both"/>
+      </w:pPr>
+      <w:r>
+        <w:tab/>
+      </w:r>
+      <w:r>
+        <w:t xml:space="preserve">L’utilisateur demande une correction au système, le système envoie la requête au moteur de correction, qui va résoudre le problème et donne une solution au système, le système va afficher le résultat aux utilisateurs. </w:t>
+      </w:r>
+    </w:p>
+    <w:p>
+      <w:pPr>
+        <w:spacing w:line="240" w:lineRule="auto"/>
+        <w:ind w:left="708" w:firstLine="708"/>
+        <w:jc w:val="both"/>
+      </w:pPr>
+    </w:p>
+    <w:p>
+      <w:pPr>
+        <w:spacing w:line="240" w:lineRule="auto"/>
+        <w:ind w:left="708" w:firstLine="708"/>
+        <w:jc w:val="both"/>
+      </w:pPr>
+      <w:r>
+        <w:t>(** propose correction**)</w:t>
+      </w:r>
+    </w:p>
+    <w:p>
+      <w:pPr>
+        <w:spacing w:line="240" w:lineRule="auto"/>
+        <w:ind w:firstLine="708"/>
+        <w:jc w:val="both"/>
+      </w:pPr>
+      <w:r>
+        <w:rPr>
+          <w:noProof/>
+        </w:rPr>
+        <w:drawing>
+          <wp:anchor distT="0" distB="0" distL="114300" distR="114300" simplePos="0" relativeHeight="251667456" behindDoc="1" locked="0" layoutInCell="1" allowOverlap="1">
+            <wp:simplePos x="0" y="0"/>
+            <wp:positionH relativeFrom="column">
+              <wp:posOffset>1447800</wp:posOffset>
+            </wp:positionH>
+            <wp:positionV relativeFrom="paragraph">
+              <wp:posOffset>5715</wp:posOffset>
+            </wp:positionV>
+            <wp:extent cx="2971800" cy="2147687"/>
+            <wp:effectExtent l="0" t="0" r="0" b="5080"/>
+            <wp:wrapNone/>
+            <wp:docPr id="11" name="Picture 11"/>
+            <wp:cNvGraphicFramePr>
+              <a:graphicFrameLocks xmlns:a="http://schemas.openxmlformats.org/drawingml/2006/main" noChangeAspect="1"/>
+            </wp:cNvGraphicFramePr>
+            <a:graphic xmlns:a="http://schemas.openxmlformats.org/drawingml/2006/main">
+              <a:graphicData uri="http://schemas.openxmlformats.org/drawingml/2006/picture">
+                <pic:pic xmlns:pic="http://schemas.openxmlformats.org/drawingml/2006/picture">
+                  <pic:nvPicPr>
+                    <pic:cNvPr id="11" name="Propose.png"/>
+                    <pic:cNvPicPr/>
+                  </pic:nvPicPr>
+                  <pic:blipFill>
+                    <a:blip r:embed="rId15">
+                      <a:extLst>
+                        <a:ext uri="{28A0092B-C50C-407E-A947-70E740481C1C}">
+                          <a14:useLocalDpi xmlns:a14="http://schemas.microsoft.com/office/drawing/2010/main" val="0"/>
+                        </a:ext>
+                      </a:extLst>
+                    </a:blip>
+                    <a:stretch>
+                      <a:fillRect/>
+                    </a:stretch>
+                  </pic:blipFill>
+                  <pic:spPr>
+                    <a:xfrm>
+                      <a:off x="0" y="0"/>
+                      <a:ext cx="2971800" cy="2147687"/>
+                    </a:xfrm>
+                    <a:prstGeom prst="rect">
+                      <a:avLst/>
+                    </a:prstGeom>
+                  </pic:spPr>
+                </pic:pic>
+              </a:graphicData>
+            </a:graphic>
+            <wp14:sizeRelH relativeFrom="margin">
+              <wp14:pctWidth>0</wp14:pctWidth>
+            </wp14:sizeRelH>
+            <wp14:sizeRelV relativeFrom="margin">
+              <wp14:pctHeight>0</wp14:pctHeight>
+            </wp14:sizeRelV>
+          </wp:anchor>
+        </w:drawing>
+      </w:r>
+    </w:p>
+    <w:p>
+      <w:pPr>
+        <w:spacing w:line="240" w:lineRule="auto"/>
+        <w:ind w:firstLine="708"/>
+        <w:jc w:val="both"/>
+      </w:pPr>
+    </w:p>
+    <w:p>
+      <w:pPr>
+        <w:spacing w:line="240" w:lineRule="auto"/>
+        <w:ind w:firstLine="708"/>
+        <w:jc w:val="both"/>
+      </w:pPr>
+    </w:p>
+    <w:p>
+      <w:pPr>
+        <w:spacing w:line="240" w:lineRule="auto"/>
+        <w:ind w:firstLine="708"/>
+        <w:jc w:val="both"/>
+      </w:pPr>
+    </w:p>
+    <w:p>
+      <w:pPr>
+        <w:spacing w:line="240" w:lineRule="auto"/>
+        <w:ind w:firstLine="708"/>
+        <w:jc w:val="both"/>
+      </w:pPr>
+    </w:p>
+    <w:p>
+      <w:pPr>
+        <w:spacing w:line="240" w:lineRule="auto"/>
+        <w:ind w:firstLine="708"/>
+        <w:jc w:val="both"/>
+      </w:pPr>
+    </w:p>
+    <w:p>
+      <w:pPr>
+        <w:spacing w:line="240" w:lineRule="auto"/>
+        <w:ind w:firstLine="708"/>
+        <w:jc w:val="both"/>
+      </w:pPr>
+    </w:p>
+    <w:p>
+      <w:pPr>
+        <w:spacing w:line="240" w:lineRule="auto"/>
+        <w:ind w:firstLine="708"/>
+        <w:jc w:val="both"/>
+      </w:pPr>
+    </w:p>
+    <w:p>
+      <w:pPr>
+        <w:spacing w:line="240" w:lineRule="auto"/>
+        <w:ind w:firstLine="708"/>
+        <w:jc w:val="both"/>
+      </w:pPr>
+    </w:p>
+    <w:p>
+      <w:pPr>
+        <w:spacing w:line="240" w:lineRule="auto"/>
+        <w:ind w:firstLine="708"/>
+        <w:jc w:val="both"/>
+      </w:pPr>
+      <w:r>
+        <w:tab/>
+        <w:t xml:space="preserve">L’utilisateur propose une phrase, le système l’envoie </w:t>
+      </w:r>
+      <w:r>
+        <w:t>aux bases</w:t>
+      </w:r>
+      <w:r>
+        <w:t xml:space="preserve"> de cas, qui </w:t>
+      </w:r>
+      <w:r>
+        <w:t>le stock</w:t>
+      </w:r>
+      <w:r>
+        <w:t xml:space="preserve"> dans une table courant.</w:t>
+      </w:r>
+    </w:p>
+    <w:p>
+      <w:pPr>
+        <w:spacing w:line="240" w:lineRule="auto"/>
+        <w:ind w:firstLine="708"/>
+        <w:jc w:val="both"/>
+      </w:pPr>
+    </w:p>
+    <w:p>
+      <w:pPr>
+        <w:spacing w:line="240" w:lineRule="auto"/>
+        <w:ind w:firstLine="708"/>
+        <w:jc w:val="both"/>
+      </w:pPr>
+    </w:p>
+    <w:p>
+      <w:pPr>
+        <w:spacing w:line="240" w:lineRule="auto"/>
+        <w:ind w:firstLine="708"/>
+        <w:jc w:val="both"/>
+      </w:pPr>
+    </w:p>
+    <w:p>
+      <w:pPr>
+        <w:spacing w:line="240" w:lineRule="auto"/>
+        <w:ind w:firstLine="708"/>
+        <w:jc w:val="both"/>
+      </w:pPr>
+    </w:p>
+    <w:p>
+      <w:pPr>
+        <w:spacing w:line="240" w:lineRule="auto"/>
+        <w:ind w:firstLine="708"/>
+        <w:jc w:val="both"/>
+      </w:pPr>
+      <w:r>
+        <w:lastRenderedPageBreak/>
+        <w:tab/>
+      </w:r>
+      <w:r>
+        <w:t>(**</w:t>
+      </w:r>
+      <w:proofErr w:type="spellStart"/>
+      <w:r>
+        <w:t>validate</w:t>
+      </w:r>
+      <w:proofErr w:type="spellEnd"/>
+      <w:r>
+        <w:t xml:space="preserve"> a sentence **)</w:t>
+      </w:r>
+    </w:p>
+    <w:p>
+      <w:pPr>
+        <w:spacing w:line="240" w:lineRule="auto"/>
+        <w:ind w:firstLine="708"/>
+        <w:jc w:val="both"/>
+      </w:pPr>
+    </w:p>
+    <w:p>
+      <w:pPr>
+        <w:spacing w:line="240" w:lineRule="auto"/>
+        <w:ind w:firstLine="708"/>
+        <w:jc w:val="both"/>
+      </w:pPr>
+      <w:r>
+        <w:rPr>
+          <w:noProof/>
+        </w:rPr>
+        <w:drawing>
+          <wp:anchor distT="0" distB="0" distL="114300" distR="114300" simplePos="0" relativeHeight="251668480" behindDoc="1" locked="0" layoutInCell="1" allowOverlap="1">
+            <wp:simplePos x="0" y="0"/>
+            <wp:positionH relativeFrom="column">
+              <wp:posOffset>571500</wp:posOffset>
+            </wp:positionH>
+            <wp:positionV relativeFrom="paragraph">
+              <wp:posOffset>8255</wp:posOffset>
+            </wp:positionV>
+            <wp:extent cx="4486275" cy="2905194"/>
+            <wp:effectExtent l="0" t="0" r="0" b="9525"/>
+            <wp:wrapNone/>
+            <wp:docPr id="12" name="Picture 12"/>
+            <wp:cNvGraphicFramePr>
+              <a:graphicFrameLocks xmlns:a="http://schemas.openxmlformats.org/drawingml/2006/main" noChangeAspect="1"/>
+            </wp:cNvGraphicFramePr>
+            <a:graphic xmlns:a="http://schemas.openxmlformats.org/drawingml/2006/main">
+              <a:graphicData uri="http://schemas.openxmlformats.org/drawingml/2006/picture">
+                <pic:pic xmlns:pic="http://schemas.openxmlformats.org/drawingml/2006/picture">
+                  <pic:nvPicPr>
+                    <pic:cNvPr id="12" name="Validation.png"/>
+                    <pic:cNvPicPr/>
+                  </pic:nvPicPr>
+                  <pic:blipFill>
+                    <a:blip r:embed="rId16">
+                      <a:extLst>
+                        <a:ext uri="{28A0092B-C50C-407E-A947-70E740481C1C}">
+                          <a14:useLocalDpi xmlns:a14="http://schemas.microsoft.com/office/drawing/2010/main" val="0"/>
+                        </a:ext>
+                      </a:extLst>
+                    </a:blip>
+                    <a:stretch>
+                      <a:fillRect/>
+                    </a:stretch>
+                  </pic:blipFill>
+                  <pic:spPr>
+                    <a:xfrm>
+                      <a:off x="0" y="0"/>
+                      <a:ext cx="4489228" cy="2907106"/>
+                    </a:xfrm>
+                    <a:prstGeom prst="rect">
+                      <a:avLst/>
+                    </a:prstGeom>
+                  </pic:spPr>
+                </pic:pic>
+              </a:graphicData>
+            </a:graphic>
+            <wp14:sizeRelH relativeFrom="margin">
+              <wp14:pctWidth>0</wp14:pctWidth>
+            </wp14:sizeRelH>
+            <wp14:sizeRelV relativeFrom="margin">
+              <wp14:pctHeight>0</wp14:pctHeight>
+            </wp14:sizeRelV>
+          </wp:anchor>
+        </w:drawing>
+      </w:r>
+    </w:p>
+    <w:p>
+      <w:pPr>
+        <w:spacing w:line="240" w:lineRule="auto"/>
+        <w:ind w:firstLine="708"/>
+        <w:jc w:val="both"/>
+      </w:pPr>
+    </w:p>
+    <w:p>
+      <w:pPr>
+        <w:spacing w:line="240" w:lineRule="auto"/>
+        <w:ind w:firstLine="708"/>
+        <w:jc w:val="both"/>
+      </w:pPr>
+    </w:p>
+    <w:p>
+      <w:pPr>
+        <w:spacing w:line="240" w:lineRule="auto"/>
+        <w:ind w:firstLine="708"/>
+        <w:jc w:val="both"/>
+      </w:pPr>
+    </w:p>
+    <w:p>
+      <w:pPr>
+        <w:spacing w:line="240" w:lineRule="auto"/>
+        <w:ind w:firstLine="708"/>
+        <w:jc w:val="both"/>
+      </w:pPr>
+    </w:p>
+    <w:p>
+      <w:pPr>
+        <w:spacing w:line="240" w:lineRule="auto"/>
+        <w:ind w:firstLine="708"/>
+        <w:jc w:val="both"/>
+      </w:pPr>
+    </w:p>
+    <w:p>
+      <w:pPr>
+        <w:spacing w:line="240" w:lineRule="auto"/>
+        <w:ind w:firstLine="708"/>
+        <w:jc w:val="both"/>
+      </w:pPr>
+    </w:p>
+    <w:p>
+      <w:pPr>
+        <w:spacing w:line="240" w:lineRule="auto"/>
+        <w:ind w:firstLine="708"/>
+        <w:jc w:val="both"/>
+      </w:pPr>
+    </w:p>
+    <w:p>
+      <w:pPr>
+        <w:spacing w:line="240" w:lineRule="auto"/>
+        <w:ind w:firstLine="708"/>
+        <w:jc w:val="both"/>
+      </w:pPr>
+    </w:p>
+    <w:p>
+      <w:pPr>
+        <w:spacing w:line="240" w:lineRule="auto"/>
+        <w:ind w:firstLine="708"/>
+        <w:jc w:val="both"/>
+      </w:pPr>
+    </w:p>
+    <w:p>
+      <w:pPr>
+        <w:spacing w:line="240" w:lineRule="auto"/>
+        <w:ind w:firstLine="708"/>
+        <w:jc w:val="both"/>
+      </w:pPr>
+    </w:p>
+    <w:p>
+      <w:pPr>
+        <w:spacing w:line="240" w:lineRule="auto"/>
+        <w:ind w:firstLine="708"/>
+        <w:jc w:val="both"/>
+      </w:pPr>
+    </w:p>
+    <w:p>
+      <w:pPr>
+        <w:spacing w:line="240" w:lineRule="auto"/>
+        <w:ind w:firstLine="708"/>
+        <w:jc w:val="both"/>
+      </w:pPr>
+      <w:r>
+        <w:tab/>
+        <w:t xml:space="preserve">Le système récupère la phrase stockée dans </w:t>
+      </w:r>
+      <w:r>
+        <w:t>la table courante</w:t>
+      </w:r>
+      <w:r>
+        <w:t xml:space="preserve">, et l’affiche aux administrateurs. Ce dernier valide la phrase, si c’est </w:t>
+      </w:r>
+      <w:r>
+        <w:t>correct,</w:t>
+      </w:r>
+      <w:r>
+        <w:t xml:space="preserve"> elle sera </w:t>
+      </w:r>
+      <w:r>
+        <w:t>insérée</w:t>
+      </w:r>
+      <w:r>
+        <w:t xml:space="preserve"> dans la base de cas, sinon elle sera </w:t>
+      </w:r>
+      <w:r>
+        <w:t>enlevée de la table courante.</w:t>
+      </w:r>
+    </w:p>
+    <w:p>
+      <w:pPr>
+        <w:spacing w:line="240" w:lineRule="auto"/>
+        <w:ind w:left="708" w:firstLine="708"/>
+        <w:jc w:val="both"/>
+      </w:pPr>
+      <w:r>
+        <w:t xml:space="preserve"> (** modifications </w:t>
+      </w:r>
+      <w:proofErr w:type="gramStart"/>
+      <w:r>
+        <w:t>a</w:t>
+      </w:r>
+      <w:proofErr w:type="gramEnd"/>
+      <w:r>
+        <w:t xml:space="preserve"> sentence**)</w:t>
+      </w:r>
+    </w:p>
+    <w:p>
+      <w:pPr>
+        <w:spacing w:line="240" w:lineRule="auto"/>
+        <w:ind w:firstLine="708"/>
+        <w:jc w:val="both"/>
+      </w:pPr>
+      <w:r>
+        <w:rPr>
+          <w:noProof/>
+        </w:rPr>
+        <w:drawing>
+          <wp:anchor distT="0" distB="0" distL="114300" distR="114300" simplePos="0" relativeHeight="251669504" behindDoc="1" locked="0" layoutInCell="1" allowOverlap="1">
+            <wp:simplePos x="0" y="0"/>
+            <wp:positionH relativeFrom="column">
+              <wp:posOffset>752475</wp:posOffset>
+            </wp:positionH>
+            <wp:positionV relativeFrom="paragraph">
+              <wp:posOffset>8890</wp:posOffset>
+            </wp:positionV>
+            <wp:extent cx="4803180" cy="3209925"/>
+            <wp:effectExtent l="0" t="0" r="0" b="0"/>
+            <wp:wrapNone/>
+            <wp:docPr id="13" name="Picture 13"/>
+            <wp:cNvGraphicFramePr>
+              <a:graphicFrameLocks xmlns:a="http://schemas.openxmlformats.org/drawingml/2006/main" noChangeAspect="1"/>
+            </wp:cNvGraphicFramePr>
+            <a:graphic xmlns:a="http://schemas.openxmlformats.org/drawingml/2006/main">
+              <a:graphicData uri="http://schemas.openxmlformats.org/drawingml/2006/picture">
+                <pic:pic xmlns:pic="http://schemas.openxmlformats.org/drawingml/2006/picture">
+                  <pic:nvPicPr>
+                    <pic:cNvPr id="13" name="Edit.png"/>
+                    <pic:cNvPicPr/>
+                  </pic:nvPicPr>
+                  <pic:blipFill>
+                    <a:blip r:embed="rId17">
+                      <a:extLst>
+                        <a:ext uri="{28A0092B-C50C-407E-A947-70E740481C1C}">
+                          <a14:useLocalDpi xmlns:a14="http://schemas.microsoft.com/office/drawing/2010/main" val="0"/>
+                        </a:ext>
+                      </a:extLst>
+                    </a:blip>
+                    <a:stretch>
+                      <a:fillRect/>
+                    </a:stretch>
+                  </pic:blipFill>
+                  <pic:spPr>
+                    <a:xfrm>
+                      <a:off x="0" y="0"/>
+                      <a:ext cx="4803180" cy="3209925"/>
+                    </a:xfrm>
+                    <a:prstGeom prst="rect">
+                      <a:avLst/>
+                    </a:prstGeom>
+                  </pic:spPr>
+                </pic:pic>
+              </a:graphicData>
+            </a:graphic>
+            <wp14:sizeRelH relativeFrom="margin">
+              <wp14:pctWidth>0</wp14:pctWidth>
+            </wp14:sizeRelH>
+            <wp14:sizeRelV relativeFrom="margin">
+              <wp14:pctHeight>0</wp14:pctHeight>
+            </wp14:sizeRelV>
+          </wp:anchor>
+        </w:drawing>
+      </w:r>
+    </w:p>
+    <w:p>
+      <w:pPr>
+        <w:spacing w:line="240" w:lineRule="auto"/>
+        <w:ind w:firstLine="708"/>
+        <w:jc w:val="both"/>
+      </w:pPr>
+    </w:p>
+    <w:p>
+      <w:pPr>
+        <w:spacing w:line="240" w:lineRule="auto"/>
+        <w:ind w:firstLine="708"/>
+        <w:jc w:val="both"/>
+      </w:pPr>
+    </w:p>
+    <w:p>
+      <w:pPr>
+        <w:spacing w:line="240" w:lineRule="auto"/>
+        <w:ind w:firstLine="708"/>
+        <w:jc w:val="both"/>
+      </w:pPr>
+    </w:p>
+    <w:p>
+      <w:pPr>
+        <w:spacing w:line="240" w:lineRule="auto"/>
+        <w:ind w:firstLine="708"/>
+        <w:jc w:val="both"/>
+      </w:pPr>
+    </w:p>
+    <w:p>
+      <w:pPr>
+        <w:spacing w:line="240" w:lineRule="auto"/>
+        <w:ind w:firstLine="708"/>
+        <w:jc w:val="both"/>
+      </w:pPr>
+    </w:p>
+    <w:p>
+      <w:pPr>
+        <w:spacing w:line="240" w:lineRule="auto"/>
+        <w:ind w:firstLine="708"/>
+        <w:jc w:val="both"/>
+      </w:pPr>
+    </w:p>
+    <w:p>
+      <w:pPr>
+        <w:spacing w:line="240" w:lineRule="auto"/>
+        <w:ind w:firstLine="708"/>
+        <w:jc w:val="both"/>
+      </w:pPr>
+    </w:p>
+    <w:p>
+      <w:pPr>
+        <w:spacing w:line="240" w:lineRule="auto"/>
+        <w:ind w:firstLine="708"/>
+        <w:jc w:val="both"/>
+      </w:pPr>
+    </w:p>
+    <w:p>
+      <w:pPr>
+        <w:spacing w:line="240" w:lineRule="auto"/>
+        <w:ind w:firstLine="708"/>
+        <w:jc w:val="both"/>
+      </w:pPr>
+    </w:p>
+    <w:p>
+      <w:pPr>
+        <w:spacing w:line="240" w:lineRule="auto"/>
+        <w:ind w:firstLine="708"/>
+        <w:jc w:val="both"/>
+      </w:pPr>
+    </w:p>
+    <w:p>
+      <w:pPr>
+        <w:spacing w:line="240" w:lineRule="auto"/>
+        <w:ind w:firstLine="708"/>
+        <w:jc w:val="both"/>
+      </w:pPr>
+    </w:p>
+    <w:p>
+      <w:pPr>
+        <w:spacing w:line="240" w:lineRule="auto"/>
+        <w:ind w:firstLine="708"/>
+        <w:jc w:val="both"/>
+      </w:pPr>
+      <w:r>
+        <w:t>Le système affiche la phrase a modifié, l’administrateur compare la nouvelle phrase par rapport à l’ancien</w:t>
+      </w:r>
+      <w:r>
+        <w:t>. Si</w:t>
+      </w:r>
+      <w:r>
+        <w:t xml:space="preserve"> elle est meilleur, la nouvelle phrase remplacera alors l’ancienne dans la base de case.</w:t>
+      </w:r>
+    </w:p>
+    <w:p>
+      <w:pPr>
+        <w:spacing w:line="240" w:lineRule="auto"/>
+        <w:ind w:firstLine="708"/>
+        <w:jc w:val="both"/>
+      </w:pPr>
+    </w:p>
+    <w:p>
+      <w:pPr>
+        <w:spacing w:line="240" w:lineRule="auto"/>
+        <w:ind w:firstLine="708"/>
+        <w:jc w:val="both"/>
+      </w:pPr>
+    </w:p>
+    <w:p>
+      <w:pPr>
+        <w:spacing w:line="240" w:lineRule="auto"/>
+        <w:jc w:val="both"/>
+      </w:pPr>
+      <w:r>
+        <w:t>(**Environnement Développement**)</w:t>
+      </w:r>
+    </w:p>
+    <w:p>
+      <w:pPr>
+        <w:spacing w:line="240" w:lineRule="auto"/>
+        <w:jc w:val="both"/>
+      </w:pPr>
+      <w:r>
+        <w:tab/>
+        <w:t>(**NON**)</w:t>
+      </w:r>
+    </w:p>
+    <w:p>
+      <w:pPr>
+        <w:spacing w:line="240" w:lineRule="auto"/>
+        <w:jc w:val="both"/>
+      </w:pPr>
+      <w:r>
+        <w:t xml:space="preserve"> </w:t>
+      </w:r>
+      <w:r>
+        <w:t>(**Interface web**)</w:t>
+      </w:r>
+    </w:p>
+    <w:p>
+      <w:pPr>
+        <w:spacing w:line="240" w:lineRule="auto"/>
+        <w:jc w:val="both"/>
+      </w:pPr>
+      <w:r>
+        <w:tab/>
+        <w:t xml:space="preserve">(**ATTENTION de </w:t>
+      </w:r>
+      <w:proofErr w:type="spellStart"/>
+      <w:r>
+        <w:t>preference</w:t>
+      </w:r>
+      <w:proofErr w:type="spellEnd"/>
+      <w:r>
+        <w:t xml:space="preserve"> multi-langage**)</w:t>
+      </w:r>
+    </w:p>
+    <w:p>
+      <w:pPr>
+        <w:spacing w:line="240" w:lineRule="auto"/>
+        <w:ind w:firstLine="708"/>
+        <w:jc w:val="both"/>
+      </w:pPr>
+      <w:r>
+        <w:t xml:space="preserve">(**création de la maquette via </w:t>
+      </w:r>
+      <w:proofErr w:type="spellStart"/>
+      <w:proofErr w:type="gramStart"/>
+      <w:r>
+        <w:t>mybalsamiq</w:t>
+      </w:r>
+      <w:proofErr w:type="spellEnd"/>
+      <w:r>
+        <w:t xml:space="preserve">  DONE</w:t>
+      </w:r>
+      <w:proofErr w:type="gramEnd"/>
       <w:r>
         <w:t>**)</w:t>
       </w:r>
@@ -1652,150 +4094,22 @@
     <w:p>
       <w:pPr>
         <w:spacing w:line="240" w:lineRule="auto"/>
-        <w:ind w:firstLine="708"/>
-        <w:jc w:val="both"/>
-      </w:pPr>
-      <w:r>
-        <w:t>(**Diagramme Cas Utilisation**)</w:t>
-      </w:r>
-    </w:p>
-    <w:p>
-      <w:pPr>
-        <w:spacing w:line="240" w:lineRule="auto"/>
-        <w:ind w:firstLine="708"/>
-        <w:jc w:val="both"/>
-      </w:pPr>
-      <w:r>
-        <w:tab/>
-      </w:r>
-      <w:r>
-        <w:t>(**</w:t>
-      </w:r>
-      <w:r>
-        <w:t>DONE</w:t>
-      </w:r>
-      <w:r>
-        <w:t>**)</w:t>
-      </w:r>
-    </w:p>
-    <w:p>
-      <w:pPr>
-        <w:spacing w:line="240" w:lineRule="auto"/>
-        <w:ind w:firstLine="708"/>
-        <w:jc w:val="both"/>
-      </w:pPr>
-      <w:r>
-        <w:t>(**Diagramme Activité **)</w:t>
-      </w:r>
-    </w:p>
-    <w:p>
-      <w:pPr>
-        <w:spacing w:line="240" w:lineRule="auto"/>
-        <w:ind w:firstLine="708"/>
-        <w:jc w:val="both"/>
-      </w:pPr>
-      <w:r>
-        <w:tab/>
-      </w:r>
-      <w:r>
-        <w:t>(**DONE**)</w:t>
-      </w:r>
-    </w:p>
-    <w:p>
-      <w:pPr>
-        <w:spacing w:line="240" w:lineRule="auto"/>
-        <w:ind w:firstLine="708"/>
-        <w:jc w:val="both"/>
-      </w:pPr>
-      <w:r>
-        <w:t>(**Diagramme séquence**)</w:t>
-      </w:r>
-    </w:p>
-    <w:p>
-      <w:pPr>
-        <w:spacing w:line="240" w:lineRule="auto"/>
-        <w:ind w:firstLine="708"/>
-        <w:jc w:val="both"/>
-      </w:pPr>
-      <w:r>
-        <w:tab/>
-        <w:t>(**DONE**)</w:t>
-      </w:r>
-    </w:p>
-    <w:p>
-      <w:pPr>
-        <w:spacing w:line="240" w:lineRule="auto"/>
-        <w:jc w:val="both"/>
-      </w:pPr>
-      <w:r>
-        <w:t>(**Environnement Développement**)</w:t>
-      </w:r>
-    </w:p>
-    <w:p>
-      <w:pPr>
-        <w:spacing w:line="240" w:lineRule="auto"/>
-        <w:jc w:val="both"/>
-      </w:pPr>
-      <w:r>
-        <w:tab/>
-        <w:t>(**NON**)</w:t>
-      </w:r>
-    </w:p>
-    <w:p>
-      <w:pPr>
-        <w:spacing w:line="240" w:lineRule="auto"/>
-        <w:jc w:val="both"/>
-      </w:pPr>
-      <w:r>
-        <w:t>(**Création de Data base**)</w:t>
-      </w:r>
-    </w:p>
-    <w:p>
-      <w:pPr>
-        <w:spacing w:line="240" w:lineRule="auto"/>
-        <w:ind w:firstLine="708"/>
-        <w:jc w:val="both"/>
-      </w:pPr>
-      <w:r>
-        <w:t>(** MCD DONE**)</w:t>
-      </w:r>
-    </w:p>
-    <w:p>
-      <w:pPr>
-        <w:spacing w:line="240" w:lineRule="auto"/>
-        <w:ind w:firstLine="708"/>
-        <w:jc w:val="both"/>
-      </w:pPr>
-      <w:r>
-        <w:t xml:space="preserve">(**Code </w:t>
-      </w:r>
-      <w:r>
-        <w:t>DONE</w:t>
-      </w:r>
-      <w:r>
-        <w:t>**)</w:t>
-      </w:r>
-    </w:p>
-    <w:p>
-      <w:pPr>
-        <w:spacing w:line="240" w:lineRule="auto"/>
-        <w:jc w:val="both"/>
-      </w:pPr>
-      <w:r>
-        <w:t>(**Interface web**)</w:t>
-      </w:r>
-    </w:p>
-    <w:p>
-      <w:pPr>
-        <w:spacing w:line="240" w:lineRule="auto"/>
-        <w:jc w:val="both"/>
-      </w:pPr>
-      <w:r>
-        <w:tab/>
-        <w:t xml:space="preserve">(**en cours </w:t>
-      </w:r>
-      <w:r>
-        <w:t>Symfony</w:t>
+        <w:jc w:val="both"/>
+      </w:pPr>
+      <w:r>
+        <w:tab/>
+        <w:t>(**en cours</w:t>
+      </w:r>
+      <w:r>
+        <w:t xml:space="preserve"> </w:t>
+      </w:r>
+      <w:proofErr w:type="spellStart"/>
+      <w:r>
+        <w:t>php</w:t>
+      </w:r>
+      <w:proofErr w:type="spellEnd"/>
+      <w:r>
+        <w:t xml:space="preserve"> javascript </w:t>
       </w:r>
       <w:r>
         <w:t>**)</w:t>

</xml_diff>